<commit_message>
Docs updated and all finished
</commit_message>
<xml_diff>
--- a/doc/Engineering Method/Engineering method - Dylan, Victor, Luis.docx
+++ b/doc/Engineering Method/Engineering method - Dylan, Victor, Luis.docx
@@ -4,9 +4,59 @@
   <w:body>
     <w:p>
       <w:pPr>
-        <w:rPr>
-          <w:b/>
-          <w:bCs/>
+        <w:jc w:val="center"/>
+        <w:rPr>
+          <w:b/>
+          <w:bCs/>
+          <w:sz w:val="28"/>
+          <w:szCs w:val="28"/>
+          <w:highlight w:val="cyan"/>
+        </w:rPr>
+      </w:pPr>
+      <w:r>
+        <w:rPr>
+          <w:b/>
+          <w:bCs/>
+          <w:sz w:val="28"/>
+          <w:szCs w:val="28"/>
+          <w:highlight w:val="cyan"/>
+        </w:rPr>
+        <w:t>ENGINEERING METHOD – IPS Software</w:t>
+      </w:r>
+    </w:p>
+    <w:p>
+      <w:pPr>
+        <w:pStyle w:val="Prrafodelista"/>
+        <w:numPr>
+          <w:ilvl w:val="0"/>
+          <w:numId w:val="5"/>
+        </w:numPr>
+        <w:rPr>
+          <w:b/>
+          <w:bCs/>
+          <w:sz w:val="24"/>
+          <w:szCs w:val="24"/>
+        </w:rPr>
+      </w:pPr>
+      <w:r>
+        <w:rPr>
+          <w:b/>
+          <w:bCs/>
+          <w:sz w:val="24"/>
+          <w:szCs w:val="24"/>
+          <w:highlight w:val="yellow"/>
+        </w:rPr>
+        <w:t>Step 1:</w:t>
+      </w:r>
+    </w:p>
+    <w:p>
+      <w:pPr>
+        <w:pStyle w:val="Prrafodelista"/>
+        <w:rPr>
+          <w:b/>
+          <w:bCs/>
+          <w:sz w:val="24"/>
+          <w:szCs w:val="24"/>
         </w:rPr>
       </w:pPr>
     </w:p>
@@ -216,7 +266,25 @@
                 <w:szCs w:val="24"/>
                 <w:lang w:val="en-US" w:eastAsia="es-US"/>
               </w:rPr>
-              <w:t>IPS staff with role allowed to use the software</w:t>
+              <w:t xml:space="preserve">IPS </w:t>
+            </w:r>
+            <w:r>
+              <w:rPr>
+                <w:rFonts w:ascii="Times New Roman" w:eastAsia="Times New Roman" w:hAnsi="Times New Roman" w:cs="Times New Roman"/>
+                <w:sz w:val="24"/>
+                <w:szCs w:val="24"/>
+                <w:lang w:val="en-US" w:eastAsia="es-US"/>
+              </w:rPr>
+              <w:t>s</w:t>
+            </w:r>
+            <w:r>
+              <w:rPr>
+                <w:rFonts w:ascii="Times New Roman" w:eastAsia="Times New Roman" w:hAnsi="Times New Roman" w:cs="Times New Roman"/>
+                <w:sz w:val="24"/>
+                <w:szCs w:val="24"/>
+                <w:lang w:val="en-US" w:eastAsia="es-US"/>
+              </w:rPr>
+              <w:t>taff with role allowed to use the software</w:t>
             </w:r>
           </w:p>
         </w:tc>
@@ -785,7 +853,16 @@
                 <w:szCs w:val="24"/>
                 <w:lang w:val="en-US" w:eastAsia="es-US"/>
               </w:rPr>
-              <w:t xml:space="preserve">to calculate all the required data, it is necessary to know personal information such as full name, date of birth, </w:t>
+              <w:t>T</w:t>
+            </w:r>
+            <w:r>
+              <w:rPr>
+                <w:rFonts w:ascii="Times New Roman" w:eastAsia="Times New Roman" w:hAnsi="Times New Roman" w:cs="Times New Roman"/>
+                <w:sz w:val="24"/>
+                <w:szCs w:val="24"/>
+                <w:lang w:val="en-US" w:eastAsia="es-US"/>
+              </w:rPr>
+              <w:t xml:space="preserve">o calculate all the required data, it is necessary to know personal information such as full name, date of birth, </w:t>
             </w:r>
             <w:proofErr w:type="gramStart"/>
             <w:r>
@@ -807,7 +884,6 @@
               </w:rPr>
               <w:t xml:space="preserve"> and photo. And labor information such as the date of entry, </w:t>
             </w:r>
-            <w:proofErr w:type="gramStart"/>
             <w:r>
               <w:rPr>
                 <w:rFonts w:ascii="Times New Roman" w:eastAsia="Times New Roman" w:hAnsi="Times New Roman" w:cs="Times New Roman"/>
@@ -815,9 +891,8 @@
                 <w:szCs w:val="24"/>
                 <w:lang w:val="en-US" w:eastAsia="es-US"/>
               </w:rPr>
-              <w:t>benefits</w:t>
-            </w:r>
-            <w:proofErr w:type="gramEnd"/>
+              <w:t>benefits,</w:t>
+            </w:r>
             <w:r>
               <w:rPr>
                 <w:rFonts w:ascii="Times New Roman" w:eastAsia="Times New Roman" w:hAnsi="Times New Roman" w:cs="Times New Roman"/>
@@ -862,16 +937,7 @@
                 <w:szCs w:val="24"/>
                 <w:lang w:val="es-US" w:eastAsia="es-US"/>
               </w:rPr>
-              <w:t>N</w:t>
-            </w:r>
-            <w:r>
-              <w:rPr>
-                <w:rFonts w:ascii="Times New Roman" w:eastAsia="Times New Roman" w:hAnsi="Times New Roman" w:cs="Times New Roman"/>
-                <w:sz w:val="24"/>
-                <w:szCs w:val="24"/>
-                <w:lang w:val="es-US" w:eastAsia="es-US"/>
-              </w:rPr>
-              <w:t>o</w:t>
+              <w:t>No</w:t>
             </w:r>
             <w:r>
               <w:rPr>
@@ -1036,24 +1102,27 @@
     </w:tbl>
     <w:p>
       <w:pPr>
-        <w:rPr>
-          <w:b/>
-          <w:bCs/>
-          <w:lang w:val="en-US"/>
-        </w:rPr>
-      </w:pPr>
-    </w:p>
-    <w:p>
-      <w:pPr>
-        <w:rPr>
-          <w:b/>
-          <w:bCs/>
-          <w:lang w:val="en-US"/>
-        </w:rPr>
-      </w:pPr>
-    </w:p>
-    <w:p>
-      <w:pPr>
+        <w:spacing w:line="360" w:lineRule="auto"/>
+        <w:rPr>
+          <w:b/>
+          <w:bCs/>
+          <w:lang w:val="en-US"/>
+        </w:rPr>
+      </w:pPr>
+    </w:p>
+    <w:p>
+      <w:pPr>
+        <w:spacing w:line="360" w:lineRule="auto"/>
+        <w:rPr>
+          <w:b/>
+          <w:bCs/>
+          <w:lang w:val="en-US"/>
+        </w:rPr>
+      </w:pPr>
+    </w:p>
+    <w:p>
+      <w:pPr>
+        <w:spacing w:line="360" w:lineRule="auto"/>
         <w:rPr>
           <w:rFonts w:ascii="Times New Roman" w:eastAsia="Times New Roman" w:hAnsi="Times New Roman" w:cs="Times New Roman"/>
           <w:b/>
@@ -1094,6 +1163,7 @@
     </w:p>
     <w:p>
       <w:pPr>
+        <w:spacing w:line="360" w:lineRule="auto"/>
         <w:rPr>
           <w:lang w:val="en-US"/>
         </w:rPr>
@@ -1107,6 +1177,7 @@
     </w:p>
     <w:p>
       <w:pPr>
+        <w:spacing w:line="360" w:lineRule="auto"/>
         <w:rPr>
           <w:b/>
           <w:bCs/>
@@ -1153,6 +1224,7 @@
     </w:p>
     <w:p>
       <w:pPr>
+        <w:spacing w:line="360" w:lineRule="auto"/>
         <w:rPr>
           <w:lang w:val="en-US"/>
         </w:rPr>
@@ -1166,18 +1238,20 @@
     </w:p>
     <w:p>
       <w:pPr>
-        <w:rPr>
-          <w:b/>
-          <w:bCs/>
-          <w:lang w:val="en-US"/>
-        </w:rPr>
-      </w:pPr>
-      <w:r>
-        <w:rPr>
-          <w:b/>
-          <w:bCs/>
-          <w:lang w:val="en-US"/>
-        </w:rPr>
+        <w:spacing w:line="360" w:lineRule="auto"/>
+        <w:rPr>
+          <w:b/>
+          <w:bCs/>
+          <w:lang w:val="en-US"/>
+        </w:rPr>
+      </w:pPr>
+      <w:r>
+        <w:rPr>
+          <w:b/>
+          <w:bCs/>
+          <w:lang w:val="en-US"/>
+        </w:rPr>
+        <w:lastRenderedPageBreak/>
         <w:t>-</w:t>
       </w:r>
       <w:r>
@@ -1203,27 +1277,16 @@
     </w:p>
     <w:p>
       <w:pPr>
-        <w:rPr>
-          <w:lang w:val="en-US"/>
-        </w:rPr>
-      </w:pPr>
-      <w:r>
-        <w:rPr>
-          <w:lang w:val="en-US"/>
-        </w:rPr>
-        <w:t xml:space="preserve">The system must be able to register a new patient. This, asking the user for the patient's identification number, their </w:t>
-      </w:r>
-      <w:r>
-        <w:rPr>
-          <w:lang w:val="en-US"/>
-        </w:rPr>
-        <w:t>name, sex</w:t>
-      </w:r>
-      <w:r>
-        <w:rPr>
-          <w:lang w:val="en-US"/>
-        </w:rPr>
-        <w:t xml:space="preserve">, </w:t>
+        <w:spacing w:line="360" w:lineRule="auto"/>
+        <w:rPr>
+          <w:lang w:val="en-US"/>
+        </w:rPr>
+      </w:pPr>
+      <w:r>
+        <w:rPr>
+          <w:lang w:val="en-US"/>
+        </w:rPr>
+        <w:t xml:space="preserve">The system must be able to register a new patient. This, asking the user for the patient's identification number, their name, sex, </w:t>
       </w:r>
       <w:r>
         <w:rPr>
@@ -1254,28 +1317,29 @@
     </w:p>
     <w:p>
       <w:pPr>
-        <w:rPr>
-          <w:b/>
-          <w:bCs/>
-          <w:lang w:val="en-US"/>
-        </w:rPr>
-      </w:pPr>
-    </w:p>
-    <w:p>
-      <w:pPr>
-        <w:rPr>
-          <w:b/>
-          <w:bCs/>
-          <w:lang w:val="en-US"/>
-        </w:rPr>
-      </w:pPr>
-      <w:r>
-        <w:rPr>
-          <w:b/>
-          <w:bCs/>
-          <w:lang w:val="en-US"/>
-        </w:rPr>
-        <w:lastRenderedPageBreak/>
+        <w:spacing w:line="360" w:lineRule="auto"/>
+        <w:rPr>
+          <w:b/>
+          <w:bCs/>
+          <w:lang w:val="en-US"/>
+        </w:rPr>
+      </w:pPr>
+    </w:p>
+    <w:p>
+      <w:pPr>
+        <w:spacing w:line="360" w:lineRule="auto"/>
+        <w:rPr>
+          <w:b/>
+          <w:bCs/>
+          <w:lang w:val="en-US"/>
+        </w:rPr>
+      </w:pPr>
+      <w:r>
+        <w:rPr>
+          <w:b/>
+          <w:bCs/>
+          <w:lang w:val="en-US"/>
+        </w:rPr>
         <w:t>-</w:t>
       </w:r>
       <w:r>
@@ -1301,9 +1365,8 @@
     </w:p>
     <w:p>
       <w:pPr>
-        <w:rPr>
-          <w:b/>
-          <w:bCs/>
+        <w:spacing w:line="360" w:lineRule="auto"/>
+        <w:rPr>
           <w:lang w:val="en-US"/>
         </w:rPr>
       </w:pPr>
@@ -1316,6 +1379,17 @@
     </w:p>
     <w:p>
       <w:pPr>
+        <w:spacing w:line="360" w:lineRule="auto"/>
+        <w:rPr>
+          <w:b/>
+          <w:bCs/>
+          <w:lang w:val="en-US"/>
+        </w:rPr>
+      </w:pPr>
+    </w:p>
+    <w:p>
+      <w:pPr>
+        <w:spacing w:line="360" w:lineRule="auto"/>
         <w:rPr>
           <w:b/>
           <w:bCs/>
@@ -1353,6 +1427,7 @@
     </w:p>
     <w:p>
       <w:pPr>
+        <w:spacing w:line="360" w:lineRule="auto"/>
         <w:rPr>
           <w:lang w:val="en-US"/>
         </w:rPr>
@@ -1366,6 +1441,15 @@
     </w:p>
     <w:p>
       <w:pPr>
+        <w:spacing w:line="360" w:lineRule="auto"/>
+        <w:rPr>
+          <w:lang w:val="en-US"/>
+        </w:rPr>
+      </w:pPr>
+    </w:p>
+    <w:p>
+      <w:pPr>
+        <w:spacing w:line="360" w:lineRule="auto"/>
         <w:rPr>
           <w:b/>
           <w:bCs/>
@@ -1403,6 +1487,7 @@
     </w:p>
     <w:p>
       <w:pPr>
+        <w:spacing w:line="360" w:lineRule="auto"/>
         <w:rPr>
           <w:lang w:val="en-US"/>
         </w:rPr>
@@ -1422,6 +1507,15 @@
     </w:p>
     <w:p>
       <w:pPr>
+        <w:spacing w:line="360" w:lineRule="auto"/>
+        <w:rPr>
+          <w:lang w:val="en-US"/>
+        </w:rPr>
+      </w:pPr>
+    </w:p>
+    <w:p>
+      <w:pPr>
+        <w:spacing w:line="360" w:lineRule="auto"/>
         <w:rPr>
           <w:b/>
           <w:bCs/>
@@ -1470,6 +1564,7 @@
     </w:p>
     <w:p>
       <w:pPr>
+        <w:spacing w:line="360" w:lineRule="auto"/>
         <w:rPr>
           <w:lang w:val="en-US"/>
         </w:rPr>
@@ -1483,6 +1578,15 @@
     </w:p>
     <w:p>
       <w:pPr>
+        <w:spacing w:line="360" w:lineRule="auto"/>
+        <w:rPr>
+          <w:lang w:val="en-US"/>
+        </w:rPr>
+      </w:pPr>
+    </w:p>
+    <w:p>
+      <w:pPr>
+        <w:spacing w:line="360" w:lineRule="auto"/>
         <w:rPr>
           <w:b/>
           <w:bCs/>
@@ -1520,16 +1624,16 @@
     </w:p>
     <w:p>
       <w:pPr>
-        <w:rPr>
-          <w:b/>
-          <w:bCs/>
-          <w:lang w:val="en-US"/>
-        </w:rPr>
-      </w:pPr>
-      <w:r>
-        <w:rPr>
-          <w:lang w:val="en-US"/>
-        </w:rPr>
+        <w:spacing w:line="360" w:lineRule="auto"/>
+        <w:rPr>
+          <w:lang w:val="en-US"/>
+        </w:rPr>
+      </w:pPr>
+      <w:r>
+        <w:rPr>
+          <w:lang w:val="en-US"/>
+        </w:rPr>
+        <w:lastRenderedPageBreak/>
         <w:t xml:space="preserve">The system must allow the user to undo an entry or exit action that he has previously performed. When using this functionality, a patient's recorded check-in or check-out is deleted. The foregoing </w:t>
       </w:r>
       <w:proofErr w:type="gramStart"/>
@@ -1549,6 +1653,17 @@
     </w:p>
     <w:p>
       <w:pPr>
+        <w:spacing w:line="360" w:lineRule="auto"/>
+        <w:rPr>
+          <w:b/>
+          <w:bCs/>
+          <w:lang w:val="en-US"/>
+        </w:rPr>
+      </w:pPr>
+    </w:p>
+    <w:p>
+      <w:pPr>
+        <w:spacing w:line="360" w:lineRule="auto"/>
         <w:rPr>
           <w:b/>
           <w:bCs/>
@@ -1586,6 +1701,7 @@
     </w:p>
     <w:p>
       <w:pPr>
+        <w:spacing w:line="360" w:lineRule="auto"/>
         <w:rPr>
           <w:lang w:val="en-US"/>
         </w:rPr>
@@ -1613,42 +1729,621 @@
     </w:p>
     <w:p>
       <w:pPr>
-        <w:rPr>
-          <w:b/>
-          <w:bCs/>
-          <w:lang w:val="en-US"/>
-        </w:rPr>
-      </w:pPr>
-    </w:p>
-    <w:p>
-      <w:pPr>
-        <w:rPr>
-          <w:b/>
-          <w:bCs/>
-          <w:lang w:val="en-US"/>
-        </w:rPr>
-      </w:pPr>
-    </w:p>
-    <w:p>
-      <w:pPr>
-        <w:rPr>
-          <w:b/>
-          <w:bCs/>
-          <w:lang w:val="en-US"/>
-        </w:rPr>
-      </w:pPr>
-      <w:r>
-        <w:rPr>
-          <w:b/>
-          <w:bCs/>
+        <w:spacing w:line="360" w:lineRule="auto"/>
+        <w:rPr>
+          <w:b/>
+          <w:bCs/>
+          <w:lang w:val="en-US"/>
+        </w:rPr>
+      </w:pPr>
+    </w:p>
+    <w:p>
+      <w:pPr>
+        <w:pStyle w:val="Prrafodelista"/>
+        <w:numPr>
+          <w:ilvl w:val="0"/>
+          <w:numId w:val="5"/>
+        </w:numPr>
+        <w:spacing w:line="360" w:lineRule="auto"/>
+        <w:rPr>
+          <w:b/>
+          <w:bCs/>
+          <w:sz w:val="24"/>
+          <w:szCs w:val="24"/>
+          <w:highlight w:val="yellow"/>
+          <w:lang w:val="en-US"/>
+        </w:rPr>
+      </w:pPr>
+      <w:r>
+        <w:rPr>
+          <w:b/>
+          <w:bCs/>
+          <w:sz w:val="24"/>
+          <w:szCs w:val="24"/>
+          <w:highlight w:val="yellow"/>
+          <w:lang w:val="en-US"/>
+        </w:rPr>
+        <w:t>Step</w:t>
+      </w:r>
+      <w:r>
+        <w:rPr>
+          <w:b/>
+          <w:bCs/>
+          <w:sz w:val="24"/>
+          <w:szCs w:val="24"/>
+          <w:highlight w:val="yellow"/>
+          <w:lang w:val="en-US"/>
+        </w:rPr>
+        <w:t xml:space="preserve"> 2: </w:t>
+      </w:r>
+      <w:r>
+        <w:rPr>
+          <w:b/>
+          <w:bCs/>
+          <w:sz w:val="24"/>
+          <w:szCs w:val="24"/>
+          <w:highlight w:val="yellow"/>
+          <w:lang w:val="en-US"/>
+        </w:rPr>
+        <w:t>Information gathering</w:t>
+      </w:r>
+    </w:p>
+    <w:p>
+      <w:pPr>
+        <w:spacing w:line="360" w:lineRule="auto"/>
+        <w:rPr>
+          <w:lang w:val="en-US"/>
+        </w:rPr>
+      </w:pPr>
+      <w:r>
+        <w:rPr>
+          <w:lang w:val="en-US"/>
+        </w:rPr>
+        <w:t>In this step, we n</w:t>
+      </w:r>
+      <w:r>
+        <w:rPr>
+          <w:lang w:val="en-US"/>
+        </w:rPr>
+        <w:t xml:space="preserve">eed search information about all concepts related with the problem context, we do this with the purpose of have an idea </w:t>
+      </w:r>
+      <w:r>
+        <w:rPr>
+          <w:lang w:val="en-US"/>
+        </w:rPr>
+        <w:t>to solve the problem, therefore, its important have definitions of concepts that later can be useful during way.</w:t>
+      </w:r>
+      <w:r>
+        <w:rPr>
           <w:lang w:val="en-US"/>
         </w:rPr>
         <w:t xml:space="preserve"> </w:t>
       </w:r>
-      <w:r>
-        <w:rPr>
-          <w:b/>
-          <w:bCs/>
+    </w:p>
+    <w:p>
+      <w:pPr>
+        <w:pStyle w:val="Prrafodelista"/>
+        <w:numPr>
+          <w:ilvl w:val="0"/>
+          <w:numId w:val="6"/>
+        </w:numPr>
+        <w:spacing w:line="360" w:lineRule="auto"/>
+        <w:rPr>
+          <w:b/>
+          <w:bCs/>
+          <w:lang w:val="en-US"/>
+        </w:rPr>
+      </w:pPr>
+      <w:r>
+        <w:rPr>
+          <w:b/>
+          <w:bCs/>
+          <w:lang w:val="en-US"/>
+        </w:rPr>
+        <w:t>Defini</w:t>
+      </w:r>
+      <w:r>
+        <w:rPr>
+          <w:b/>
+          <w:bCs/>
+          <w:lang w:val="en-US"/>
+        </w:rPr>
+        <w:t>tions</w:t>
+      </w:r>
+    </w:p>
+    <w:p>
+      <w:pPr>
+        <w:pStyle w:val="Prrafodelista"/>
+        <w:numPr>
+          <w:ilvl w:val="1"/>
+          <w:numId w:val="6"/>
+        </w:numPr>
+        <w:spacing w:line="360" w:lineRule="auto"/>
+        <w:rPr>
+          <w:b/>
+          <w:bCs/>
+          <w:lang w:val="en-US"/>
+        </w:rPr>
+      </w:pPr>
+      <w:r>
+        <w:rPr>
+          <w:b/>
+          <w:bCs/>
+          <w:lang w:val="en-US"/>
+        </w:rPr>
+        <w:t>Stack</w:t>
+      </w:r>
+    </w:p>
+    <w:p>
+      <w:pPr>
+        <w:spacing w:line="360" w:lineRule="auto"/>
+        <w:ind w:left="708"/>
+        <w:rPr>
+          <w:lang w:val="en-US"/>
+        </w:rPr>
+      </w:pPr>
+      <w:r>
+        <w:rPr>
+          <w:lang w:val="en-US"/>
+        </w:rPr>
+        <w:t>A</w:t>
+      </w:r>
+      <w:r>
+        <w:rPr>
+          <w:lang w:val="en-US"/>
+        </w:rPr>
+        <w:t xml:space="preserve"> stack is an abstract data type that serves as a collection of elements, with two main operations: Push, which adds an element to the collection, and. Pop, which removes the most recently added element that was not yet removed.</w:t>
+      </w:r>
+    </w:p>
+    <w:p>
+      <w:pPr>
+        <w:pStyle w:val="Prrafodelista"/>
+        <w:numPr>
+          <w:ilvl w:val="1"/>
+          <w:numId w:val="6"/>
+        </w:numPr>
+        <w:spacing w:line="360" w:lineRule="auto"/>
+        <w:rPr>
+          <w:b/>
+          <w:bCs/>
+          <w:lang w:val="en-US"/>
+        </w:rPr>
+      </w:pPr>
+      <w:r>
+        <w:rPr>
+          <w:b/>
+          <w:bCs/>
+          <w:lang w:val="en-US"/>
+        </w:rPr>
+        <w:t>Hash Table</w:t>
+      </w:r>
+    </w:p>
+    <w:p>
+      <w:pPr>
+        <w:spacing w:line="360" w:lineRule="auto"/>
+        <w:ind w:left="708"/>
+        <w:rPr>
+          <w:lang w:val="en-US"/>
+        </w:rPr>
+      </w:pPr>
+      <w:r>
+        <w:rPr>
+          <w:lang w:val="en-US"/>
+        </w:rPr>
+        <w:t>Hash Table is a data structure that stores data associatively. In a hash table, data is stored in an array format, where each data value has its own unique index value. Data access becomes very fast if we know the index of the desired data.</w:t>
+      </w:r>
+    </w:p>
+    <w:p>
+      <w:pPr>
+        <w:pStyle w:val="Prrafodelista"/>
+        <w:numPr>
+          <w:ilvl w:val="1"/>
+          <w:numId w:val="6"/>
+        </w:numPr>
+        <w:spacing w:line="360" w:lineRule="auto"/>
+        <w:rPr>
+          <w:b/>
+          <w:bCs/>
+          <w:lang w:val="en-US"/>
+        </w:rPr>
+      </w:pPr>
+      <w:r>
+        <w:rPr>
+          <w:b/>
+          <w:bCs/>
+          <w:lang w:val="en-US"/>
+        </w:rPr>
+        <w:t>Queue</w:t>
+      </w:r>
+    </w:p>
+    <w:p>
+      <w:pPr>
+        <w:spacing w:line="360" w:lineRule="auto"/>
+        <w:ind w:left="708"/>
+        <w:rPr>
+          <w:lang w:val="en-US"/>
+        </w:rPr>
+      </w:pPr>
+      <w:r>
+        <w:rPr>
+          <w:lang w:val="en-US"/>
+        </w:rPr>
+        <w:t>A queue is an object that represents a data structure designed to have the element inserted at the end of the queue, and the element removed from the beginning of the queue. Java. Util. Queue contains multiple elements before the process. The order of elements of the queue in Java is FIFO (first-in-first-out).</w:t>
+      </w:r>
+    </w:p>
+    <w:p>
+      <w:pPr>
+        <w:spacing w:line="360" w:lineRule="auto"/>
+        <w:ind w:left="708"/>
+        <w:rPr>
+          <w:lang w:val="en-US"/>
+        </w:rPr>
+      </w:pPr>
+    </w:p>
+    <w:p>
+      <w:pPr>
+        <w:pStyle w:val="Prrafodelista"/>
+        <w:numPr>
+          <w:ilvl w:val="1"/>
+          <w:numId w:val="6"/>
+        </w:numPr>
+        <w:spacing w:line="360" w:lineRule="auto"/>
+        <w:rPr>
+          <w:b/>
+          <w:bCs/>
+          <w:lang w:val="en-US"/>
+        </w:rPr>
+      </w:pPr>
+      <w:r>
+        <w:rPr>
+          <w:b/>
+          <w:bCs/>
+          <w:lang w:val="en-US"/>
+        </w:rPr>
+        <w:lastRenderedPageBreak/>
+        <w:t>LinkedList</w:t>
+      </w:r>
+    </w:p>
+    <w:p>
+      <w:pPr>
+        <w:spacing w:line="360" w:lineRule="auto"/>
+        <w:ind w:left="708"/>
+        <w:rPr>
+          <w:lang w:val="en-US"/>
+        </w:rPr>
+      </w:pPr>
+      <w:r>
+        <w:rPr>
+          <w:lang w:val="en-US"/>
+        </w:rPr>
+        <w:t>A linked list is a sequence of data structures, which are connected via links. Linked List is a sequence of links which contains items. Each link contains a connection to another link. Linked list is the second most-used data structure after array.</w:t>
+      </w:r>
+    </w:p>
+    <w:p>
+      <w:pPr>
+        <w:spacing w:line="360" w:lineRule="auto"/>
+        <w:ind w:left="708"/>
+        <w:rPr>
+          <w:lang w:val="en-US"/>
+        </w:rPr>
+      </w:pPr>
+    </w:p>
+    <w:p>
+      <w:pPr>
+        <w:pStyle w:val="Prrafodelista"/>
+        <w:numPr>
+          <w:ilvl w:val="1"/>
+          <w:numId w:val="6"/>
+        </w:numPr>
+        <w:spacing w:line="360" w:lineRule="auto"/>
+        <w:rPr>
+          <w:b/>
+          <w:bCs/>
+          <w:lang w:val="en-US"/>
+        </w:rPr>
+      </w:pPr>
+      <w:r>
+        <w:rPr>
+          <w:b/>
+          <w:bCs/>
+          <w:lang w:val="en-US"/>
+        </w:rPr>
+        <w:t>Priority Queue</w:t>
+      </w:r>
+    </w:p>
+    <w:p>
+      <w:pPr>
+        <w:spacing w:line="360" w:lineRule="auto"/>
+        <w:ind w:left="708"/>
+        <w:rPr>
+          <w:lang w:val="en-US"/>
+        </w:rPr>
+      </w:pPr>
+      <w:r>
+        <w:rPr>
+          <w:lang w:val="en-US"/>
+        </w:rPr>
+        <w:t>A</w:t>
+      </w:r>
+      <w:r>
+        <w:rPr>
+          <w:lang w:val="en-US"/>
+        </w:rPr>
+        <w:t xml:space="preserve"> priority queue is an abstract data-type </w:t>
+      </w:r>
+      <w:proofErr w:type="gramStart"/>
+      <w:r>
+        <w:rPr>
+          <w:lang w:val="en-US"/>
+        </w:rPr>
+        <w:t>similar to</w:t>
+      </w:r>
+      <w:proofErr w:type="gramEnd"/>
+      <w:r>
+        <w:rPr>
+          <w:lang w:val="en-US"/>
+        </w:rPr>
+        <w:t xml:space="preserve"> a regular queue or stack data structure in which each element additionally has a priority associated with it. In a priority queue, an element with high priority is served before an element with low priority</w:t>
+      </w:r>
+      <w:r>
+        <w:rPr>
+          <w:lang w:val="en-US"/>
+        </w:rPr>
+        <w:t>.</w:t>
+      </w:r>
+    </w:p>
+    <w:p>
+      <w:pPr>
+        <w:pStyle w:val="Prrafodelista"/>
+        <w:numPr>
+          <w:ilvl w:val="1"/>
+          <w:numId w:val="6"/>
+        </w:numPr>
+        <w:spacing w:line="360" w:lineRule="auto"/>
+        <w:rPr>
+          <w:b/>
+          <w:bCs/>
+          <w:lang w:val="en-US"/>
+        </w:rPr>
+      </w:pPr>
+      <w:r>
+        <w:rPr>
+          <w:b/>
+          <w:bCs/>
+          <w:lang w:val="en-US"/>
+        </w:rPr>
+        <w:t>Generics</w:t>
+      </w:r>
+    </w:p>
+    <w:p>
+      <w:pPr>
+        <w:spacing w:line="360" w:lineRule="auto"/>
+        <w:ind w:left="708"/>
+        <w:rPr>
+          <w:lang w:val="en-US"/>
+        </w:rPr>
+      </w:pPr>
+      <w:r>
+        <w:rPr>
+          <w:lang w:val="en-US"/>
+        </w:rPr>
+        <w:t>Generics means parameterized types. The idea is to allow type (Integer, String, … etc., and user-defined types) to be a parameter to methods, classes, and interfaces. Using Generics, it is possible to create classes that work with different data types.</w:t>
+      </w:r>
+    </w:p>
+    <w:p>
+      <w:pPr>
+        <w:pStyle w:val="Prrafodelista"/>
+        <w:numPr>
+          <w:ilvl w:val="1"/>
+          <w:numId w:val="6"/>
+        </w:numPr>
+        <w:spacing w:line="360" w:lineRule="auto"/>
+        <w:rPr>
+          <w:b/>
+          <w:bCs/>
+          <w:lang w:val="en-US"/>
+        </w:rPr>
+      </w:pPr>
+      <w:proofErr w:type="spellStart"/>
+      <w:r>
+        <w:rPr>
+          <w:b/>
+          <w:bCs/>
+          <w:lang w:val="en-US"/>
+        </w:rPr>
+        <w:t>JOptionPane</w:t>
+      </w:r>
+      <w:proofErr w:type="spellEnd"/>
+    </w:p>
+    <w:p>
+      <w:pPr>
+        <w:spacing w:line="360" w:lineRule="auto"/>
+        <w:ind w:left="708"/>
+        <w:rPr>
+          <w:lang w:val="en-US"/>
+        </w:rPr>
+      </w:pPr>
+      <w:r>
+        <w:rPr>
+          <w:lang w:val="en-US"/>
+        </w:rPr>
+        <w:t>JOptionPane is a class library that makes it easy to pop up a simple dialog box that either provides an information message or asks for a simple input from the user. While the class has a lot of methods, most uses of this class are through a few static methods</w:t>
+      </w:r>
+    </w:p>
+    <w:p>
+      <w:pPr>
+        <w:pStyle w:val="Prrafodelista"/>
+        <w:numPr>
+          <w:ilvl w:val="1"/>
+          <w:numId w:val="6"/>
+        </w:numPr>
+        <w:spacing w:line="360" w:lineRule="auto"/>
+        <w:rPr>
+          <w:b/>
+          <w:bCs/>
+          <w:lang w:val="en-US"/>
+        </w:rPr>
+      </w:pPr>
+      <w:r>
+        <w:rPr>
+          <w:b/>
+          <w:bCs/>
+          <w:lang w:val="en-US"/>
+        </w:rPr>
+        <w:t>Interface</w:t>
+      </w:r>
+    </w:p>
+    <w:p>
+      <w:pPr>
+        <w:spacing w:line="360" w:lineRule="auto"/>
+        <w:ind w:left="708"/>
+        <w:rPr>
+          <w:lang w:val="en-US"/>
+        </w:rPr>
+      </w:pPr>
+      <w:r>
+        <w:rPr>
+          <w:lang w:val="en-US"/>
+        </w:rPr>
+        <w:t xml:space="preserve">Java, an interface specifies the behavior of a class by providing an abstract type. As one of Java's core concepts, abstraction, polymorphism, and multiple inheritance are supported through this technology. </w:t>
+      </w:r>
+      <w:r>
+        <w:rPr>
+          <w:lang w:val="en-US"/>
+        </w:rPr>
+        <w:t>Interfaces are used in Java to achieve abstraction</w:t>
+      </w:r>
+    </w:p>
+    <w:p>
+      <w:pPr>
+        <w:pStyle w:val="Prrafodelista"/>
+        <w:numPr>
+          <w:ilvl w:val="1"/>
+          <w:numId w:val="6"/>
+        </w:numPr>
+        <w:spacing w:line="360" w:lineRule="auto"/>
+        <w:rPr>
+          <w:b/>
+          <w:bCs/>
+          <w:lang w:val="en-US"/>
+        </w:rPr>
+      </w:pPr>
+      <w:proofErr w:type="spellStart"/>
+      <w:r>
+        <w:rPr>
+          <w:b/>
+          <w:bCs/>
+          <w:lang w:val="en-US"/>
+        </w:rPr>
+        <w:t>FileReader</w:t>
+      </w:r>
+      <w:proofErr w:type="spellEnd"/>
+      <w:r>
+        <w:rPr>
+          <w:b/>
+          <w:bCs/>
+          <w:lang w:val="en-US"/>
+        </w:rPr>
+        <w:t xml:space="preserve"> </w:t>
+      </w:r>
+    </w:p>
+    <w:p>
+      <w:pPr>
+        <w:spacing w:line="360" w:lineRule="auto"/>
+        <w:ind w:left="708"/>
+        <w:rPr>
+          <w:lang w:val="en-US"/>
+        </w:rPr>
+      </w:pPr>
+      <w:r>
+        <w:rPr>
+          <w:lang w:val="en-US"/>
+        </w:rPr>
+        <w:t>FileReader is a class in the java.io package which can be used to read a stream of characters from the files. This class uses either specified charset or the platform's default charset for decoding from bytes to characters.</w:t>
+      </w:r>
+    </w:p>
+    <w:p>
+      <w:pPr>
+        <w:pStyle w:val="Prrafodelista"/>
+        <w:numPr>
+          <w:ilvl w:val="1"/>
+          <w:numId w:val="6"/>
+        </w:numPr>
+        <w:spacing w:line="360" w:lineRule="auto"/>
+        <w:rPr>
+          <w:b/>
+          <w:bCs/>
+          <w:lang w:val="en-US"/>
+        </w:rPr>
+      </w:pPr>
+      <w:proofErr w:type="spellStart"/>
+      <w:r>
+        <w:rPr>
+          <w:b/>
+          <w:bCs/>
+          <w:lang w:val="en-US"/>
+        </w:rPr>
+        <w:t>BufferedReader</w:t>
+      </w:r>
+      <w:proofErr w:type="spellEnd"/>
+    </w:p>
+    <w:p>
+      <w:pPr>
+        <w:spacing w:line="360" w:lineRule="auto"/>
+        <w:ind w:left="708"/>
+        <w:rPr>
+          <w:lang w:val="en-US"/>
+        </w:rPr>
+      </w:pPr>
+      <w:r>
+        <w:rPr>
+          <w:lang w:val="en-US"/>
+        </w:rPr>
+        <w:lastRenderedPageBreak/>
+        <w:t>BufferedReader is a public Java class that reads text, using buffering to enable large reads at a time for efficiency, storing what is not needed immediately in memory for later use. Buffered readers are preferable for more demanding tasks, such as file and streamed readers.</w:t>
+      </w:r>
+    </w:p>
+    <w:p>
+      <w:pPr>
+        <w:spacing w:line="360" w:lineRule="auto"/>
+        <w:ind w:left="708"/>
+        <w:rPr>
+          <w:lang w:val="en-US"/>
+        </w:rPr>
+      </w:pPr>
+    </w:p>
+    <w:p>
+      <w:pPr>
+        <w:spacing w:line="360" w:lineRule="auto"/>
+        <w:rPr>
+          <w:lang w:val="en-US"/>
+        </w:rPr>
+      </w:pPr>
+    </w:p>
+    <w:p>
+      <w:pPr>
+        <w:pStyle w:val="Prrafodelista"/>
+        <w:numPr>
+          <w:ilvl w:val="0"/>
+          <w:numId w:val="5"/>
+        </w:numPr>
+        <w:spacing w:line="360" w:lineRule="auto"/>
+        <w:rPr>
+          <w:b/>
+          <w:bCs/>
+          <w:sz w:val="24"/>
+          <w:szCs w:val="24"/>
+          <w:highlight w:val="yellow"/>
+          <w:lang w:val="en-US"/>
+        </w:rPr>
+      </w:pPr>
+      <w:r>
+        <w:rPr>
+          <w:b/>
+          <w:bCs/>
+          <w:sz w:val="24"/>
+          <w:szCs w:val="24"/>
+          <w:highlight w:val="yellow"/>
           <w:lang w:val="en-US"/>
         </w:rPr>
         <w:t>Step</w:t>
@@ -1657,42 +2352,127 @@
         <w:rPr>
           <w:b/>
           <w:bCs/>
-          <w:lang w:val="en-US"/>
-        </w:rPr>
-        <w:t xml:space="preserve"> 2: </w:t>
-      </w:r>
-      <w:r>
-        <w:rPr>
-          <w:b/>
-          <w:bCs/>
-          <w:lang w:val="en-US"/>
-        </w:rPr>
-        <w:t>Information gathering</w:t>
-      </w:r>
-    </w:p>
-    <w:p>
-      <w:pPr>
-        <w:rPr>
-          <w:lang w:val="en-US"/>
-        </w:rPr>
-      </w:pPr>
-      <w:r>
-        <w:rPr>
-          <w:lang w:val="en-US"/>
-        </w:rPr>
-        <w:t>In this step, we n</w:t>
-      </w:r>
-      <w:r>
-        <w:rPr>
-          <w:lang w:val="en-US"/>
-        </w:rPr>
-        <w:t xml:space="preserve">eed search information about all concepts related with the problem context, we do this with the purpose of have an idea </w:t>
-      </w:r>
-      <w:r>
-        <w:rPr>
-          <w:lang w:val="en-US"/>
-        </w:rPr>
-        <w:t>to solve the problem, therefore, its important have definitions of concepts that later can be useful during way.</w:t>
+          <w:sz w:val="24"/>
+          <w:szCs w:val="24"/>
+          <w:highlight w:val="yellow"/>
+          <w:lang w:val="en-US"/>
+        </w:rPr>
+        <w:t xml:space="preserve"> 3: </w:t>
+      </w:r>
+      <w:r>
+        <w:rPr>
+          <w:b/>
+          <w:bCs/>
+          <w:sz w:val="24"/>
+          <w:szCs w:val="24"/>
+          <w:highlight w:val="yellow"/>
+          <w:lang w:val="en-US"/>
+        </w:rPr>
+        <w:t>search for creative solutions</w:t>
+      </w:r>
+    </w:p>
+    <w:p>
+      <w:pPr>
+        <w:spacing w:line="360" w:lineRule="auto"/>
+        <w:rPr>
+          <w:lang w:val="en-US"/>
+        </w:rPr>
+      </w:pPr>
+      <w:r>
+        <w:rPr>
+          <w:lang w:val="en-US"/>
+        </w:rPr>
+        <w:t>In this step</w:t>
+      </w:r>
+      <w:r>
+        <w:rPr>
+          <w:lang w:val="en-US"/>
+        </w:rPr>
+        <w:t xml:space="preserve">, </w:t>
+      </w:r>
+      <w:r>
+        <w:rPr>
+          <w:lang w:val="en-US"/>
+        </w:rPr>
+        <w:t xml:space="preserve">we can think in </w:t>
+      </w:r>
+      <w:r>
+        <w:rPr>
+          <w:lang w:val="en-US"/>
+        </w:rPr>
+        <w:t>owners’</w:t>
+      </w:r>
+      <w:r>
+        <w:rPr>
+          <w:lang w:val="en-US"/>
+        </w:rPr>
+        <w:t xml:space="preserve"> solutions</w:t>
+      </w:r>
+      <w:r>
+        <w:rPr>
+          <w:lang w:val="en-US"/>
+        </w:rPr>
+        <w:t xml:space="preserve">, </w:t>
+      </w:r>
+      <w:r>
+        <w:rPr>
+          <w:lang w:val="en-US"/>
+        </w:rPr>
+        <w:t xml:space="preserve">now we know that the problem </w:t>
+      </w:r>
+      <w:r>
+        <w:rPr>
+          <w:lang w:val="en-US"/>
+        </w:rPr>
+        <w:t>consists</w:t>
+      </w:r>
+      <w:r>
+        <w:rPr>
+          <w:lang w:val="en-US"/>
+        </w:rPr>
+        <w:t xml:space="preserve"> in simulate a queue of patient´s, therefore, we need search in </w:t>
+      </w:r>
+      <w:r>
+        <w:rPr>
+          <w:lang w:val="en-US"/>
+        </w:rPr>
+        <w:t>different</w:t>
+      </w:r>
+      <w:r>
+        <w:rPr>
+          <w:lang w:val="en-US"/>
+        </w:rPr>
+        <w:t xml:space="preserve"> web pages </w:t>
+      </w:r>
+      <w:r>
+        <w:rPr>
+          <w:lang w:val="en-US"/>
+        </w:rPr>
+        <w:t xml:space="preserve">information about the best data </w:t>
+      </w:r>
+      <w:r>
+        <w:rPr>
+          <w:lang w:val="en-US"/>
+        </w:rPr>
+        <w:t>structures appropriate to solve the problem</w:t>
+      </w:r>
+      <w:r>
+        <w:rPr>
+          <w:lang w:val="en-US"/>
+        </w:rPr>
+        <w:t xml:space="preserve">. </w:t>
+      </w:r>
+      <w:r>
+        <w:rPr>
+          <w:lang w:val="en-US"/>
+        </w:rPr>
+        <w:t>next</w:t>
+      </w:r>
+      <w:r>
+        <w:rPr>
+          <w:lang w:val="en-US"/>
+        </w:rPr>
+        <w:t>,</w:t>
       </w:r>
       <w:r>
         <w:rPr>
@@ -1700,1213 +2480,854 @@
         </w:rPr>
         <w:t xml:space="preserve"> </w:t>
       </w:r>
-    </w:p>
-    <w:p>
-      <w:pPr>
-        <w:spacing w:line="360" w:lineRule="auto"/>
-        <w:rPr>
-          <w:b/>
-          <w:bCs/>
-          <w:lang w:val="en-US"/>
-        </w:rPr>
-      </w:pPr>
-      <w:r>
-        <w:rPr>
-          <w:b/>
-          <w:bCs/>
-          <w:lang w:val="en-US"/>
-        </w:rPr>
-        <w:t>Defini</w:t>
-      </w:r>
-      <w:r>
-        <w:rPr>
-          <w:b/>
-          <w:bCs/>
-          <w:lang w:val="en-US"/>
-        </w:rPr>
-        <w:t>tions</w:t>
-      </w:r>
-    </w:p>
-    <w:p>
-      <w:pPr>
-        <w:rPr>
-          <w:b/>
-          <w:bCs/>
-          <w:lang w:val="en-US"/>
-        </w:rPr>
-      </w:pPr>
-      <w:r>
-        <w:rPr>
-          <w:b/>
-          <w:bCs/>
-          <w:lang w:val="en-US"/>
-        </w:rPr>
-        <w:t>Stack</w:t>
-      </w:r>
-    </w:p>
-    <w:p>
-      <w:pPr>
-        <w:rPr>
-          <w:lang w:val="en-US"/>
-        </w:rPr>
-      </w:pPr>
-      <w:r>
-        <w:rPr>
-          <w:lang w:val="en-US"/>
-        </w:rPr>
-        <w:t>a stack is an abstract data type that serves as a collection of elements, with two main operations: Push, which adds an element to the collection, and. Pop, which removes the most recently added element that was not yet removed.</w:t>
-      </w:r>
-    </w:p>
-    <w:p>
-      <w:pPr>
-        <w:rPr>
-          <w:b/>
-          <w:bCs/>
-          <w:lang w:val="en-US"/>
-        </w:rPr>
-      </w:pPr>
-      <w:r>
-        <w:rPr>
-          <w:b/>
-          <w:bCs/>
+      <w:r>
+        <w:rPr>
+          <w:lang w:val="en-US"/>
+        </w:rPr>
+        <w:t xml:space="preserve">we will </w:t>
+      </w:r>
+      <w:r>
+        <w:rPr>
+          <w:lang w:val="en-US"/>
+        </w:rPr>
+        <w:t xml:space="preserve">present </w:t>
+      </w:r>
+      <w:r>
+        <w:rPr>
+          <w:lang w:val="en-US"/>
+        </w:rPr>
+        <w:t>different</w:t>
+      </w:r>
+      <w:r>
+        <w:rPr>
+          <w:lang w:val="en-US"/>
+        </w:rPr>
+        <w:t xml:space="preserve"> alternatives </w:t>
+      </w:r>
+      <w:r>
+        <w:rPr>
+          <w:lang w:val="en-US"/>
+        </w:rPr>
+        <w:t>of data</w:t>
+      </w:r>
+      <w:r>
+        <w:rPr>
+          <w:lang w:val="en-US"/>
+        </w:rPr>
+        <w:t xml:space="preserve"> structure</w:t>
+      </w:r>
+      <w:r>
+        <w:rPr>
+          <w:lang w:val="en-US"/>
+        </w:rPr>
+        <w:t>.</w:t>
+      </w:r>
+    </w:p>
+    <w:p>
+      <w:pPr>
+        <w:spacing w:line="360" w:lineRule="auto"/>
+        <w:rPr>
+          <w:b/>
+          <w:bCs/>
+          <w:color w:val="0070C0"/>
+          <w:lang w:val="en-US"/>
+        </w:rPr>
+      </w:pPr>
+      <w:r>
+        <w:rPr>
+          <w:b/>
+          <w:bCs/>
+          <w:color w:val="0070C0"/>
+          <w:lang w:val="en-US"/>
+        </w:rPr>
+        <w:t>Structure of data to save patient’s data</w:t>
+      </w:r>
+    </w:p>
+    <w:p>
+      <w:pPr>
+        <w:pStyle w:val="Prrafodelista"/>
+        <w:numPr>
+          <w:ilvl w:val="0"/>
+          <w:numId w:val="6"/>
+        </w:numPr>
+        <w:spacing w:line="360" w:lineRule="auto"/>
+        <w:rPr>
+          <w:b/>
+          <w:bCs/>
+        </w:rPr>
+      </w:pPr>
+      <w:r>
+        <w:rPr>
+          <w:b/>
+          <w:bCs/>
+        </w:rPr>
+        <w:t>Alternativ</w:t>
+      </w:r>
+      <w:r>
+        <w:rPr>
+          <w:b/>
+          <w:bCs/>
+        </w:rPr>
+        <w:t>e</w:t>
+      </w:r>
+      <w:r>
+        <w:rPr>
+          <w:b/>
+          <w:bCs/>
+        </w:rPr>
+        <w:t xml:space="preserve"> 1: </w:t>
+      </w:r>
+      <w:proofErr w:type="spellStart"/>
+      <w:r>
+        <w:rPr>
+          <w:b/>
+          <w:bCs/>
+        </w:rPr>
+        <w:t>ArrayList</w:t>
+      </w:r>
+      <w:proofErr w:type="spellEnd"/>
+    </w:p>
+    <w:p>
+      <w:pPr>
+        <w:spacing w:line="360" w:lineRule="auto"/>
+        <w:ind w:left="360"/>
+        <w:rPr>
+          <w:lang w:val="en-US"/>
+        </w:rPr>
+      </w:pPr>
+      <w:r>
+        <w:rPr>
+          <w:lang w:val="en-US"/>
+        </w:rPr>
+        <w:t>Array list i</w:t>
+      </w:r>
+      <w:r>
+        <w:rPr>
+          <w:lang w:val="en-US"/>
+        </w:rPr>
+        <w:t xml:space="preserve">s a data structure that can be useful to save data of patient’s also because </w:t>
+      </w:r>
+      <w:proofErr w:type="spellStart"/>
+      <w:r>
+        <w:rPr>
+          <w:lang w:val="en-US"/>
+        </w:rPr>
+        <w:t>ArrayList</w:t>
+      </w:r>
+      <w:proofErr w:type="spellEnd"/>
+      <w:r>
+        <w:rPr>
+          <w:lang w:val="en-US"/>
+        </w:rPr>
+        <w:t xml:space="preserve"> ha</w:t>
+      </w:r>
+      <w:r>
+        <w:rPr>
+          <w:lang w:val="en-US"/>
+        </w:rPr>
+        <w:t>s</w:t>
+      </w:r>
+      <w:r>
+        <w:rPr>
+          <w:lang w:val="en-US"/>
+        </w:rPr>
+        <w:t xml:space="preserve"> a size undefine</w:t>
+      </w:r>
+    </w:p>
+    <w:p>
+      <w:pPr>
+        <w:pStyle w:val="Prrafodelista"/>
+        <w:numPr>
+          <w:ilvl w:val="0"/>
+          <w:numId w:val="6"/>
+        </w:numPr>
+        <w:spacing w:line="360" w:lineRule="auto"/>
+        <w:rPr>
+          <w:b/>
+          <w:bCs/>
+          <w:lang w:val="en-US"/>
+        </w:rPr>
+      </w:pPr>
+      <w:r>
+        <w:rPr>
+          <w:b/>
+          <w:bCs/>
+          <w:lang w:val="en-US"/>
+        </w:rPr>
+        <w:t>Alternativ</w:t>
+      </w:r>
+      <w:r>
+        <w:rPr>
+          <w:b/>
+          <w:bCs/>
+          <w:lang w:val="en-US"/>
+        </w:rPr>
+        <w:t>e</w:t>
+      </w:r>
+      <w:r>
+        <w:rPr>
+          <w:b/>
+          <w:bCs/>
+          <w:lang w:val="en-US"/>
+        </w:rPr>
+        <w:t xml:space="preserve"> 2: Hash Table</w:t>
+      </w:r>
+    </w:p>
+    <w:p>
+      <w:pPr>
+        <w:spacing w:line="360" w:lineRule="auto"/>
+        <w:ind w:left="360"/>
+        <w:rPr>
+          <w:lang w:val="en-US"/>
+        </w:rPr>
+      </w:pPr>
+      <w:r>
+        <w:rPr>
+          <w:lang w:val="en-US"/>
+        </w:rPr>
+        <w:t>Hash table is a</w:t>
+      </w:r>
+      <w:r>
+        <w:rPr>
+          <w:lang w:val="en-US"/>
+        </w:rPr>
+        <w:t xml:space="preserve"> </w:t>
+      </w:r>
+      <w:r>
+        <w:rPr>
+          <w:lang w:val="en-US"/>
+        </w:rPr>
+        <w:t>goo</w:t>
+      </w:r>
+      <w:r>
+        <w:rPr>
+          <w:lang w:val="en-US"/>
+        </w:rPr>
+        <w:t xml:space="preserve">d option, being </w:t>
+      </w:r>
+      <w:proofErr w:type="gramStart"/>
+      <w:r>
+        <w:rPr>
+          <w:lang w:val="en-US"/>
+        </w:rPr>
+        <w:t>that,</w:t>
+      </w:r>
+      <w:proofErr w:type="gramEnd"/>
+      <w:r>
+        <w:rPr>
+          <w:lang w:val="en-US"/>
+        </w:rPr>
+        <w:t xml:space="preserve"> a hash table have as </w:t>
+      </w:r>
+      <w:r>
+        <w:rPr>
+          <w:lang w:val="en-US"/>
+        </w:rPr>
+        <w:t>ad</w:t>
+      </w:r>
+      <w:r>
+        <w:rPr>
+          <w:lang w:val="en-US"/>
+        </w:rPr>
+        <w:t>v</w:t>
+      </w:r>
+      <w:r>
+        <w:rPr>
+          <w:lang w:val="en-US"/>
+        </w:rPr>
+        <w:t>a</w:t>
+      </w:r>
+      <w:r>
+        <w:rPr>
+          <w:lang w:val="en-US"/>
+        </w:rPr>
+        <w:t>ntage that the access to the data is so fast if the next condition fulfill: few entries because it more entries of 75% produced collision and the table become inefficient</w:t>
+      </w:r>
+      <w:r>
+        <w:rPr>
+          <w:lang w:val="en-US"/>
+        </w:rPr>
+        <w:t>, in this case we are going to save data in a hash table for the id of a patients</w:t>
+      </w:r>
+    </w:p>
+    <w:p>
+      <w:pPr>
+        <w:spacing w:line="360" w:lineRule="auto"/>
+        <w:rPr>
+          <w:b/>
+          <w:bCs/>
+          <w:color w:val="0070C0"/>
+        </w:rPr>
+      </w:pPr>
+      <w:r>
+        <w:rPr>
+          <w:b/>
+          <w:bCs/>
+          <w:color w:val="0070C0"/>
+        </w:rPr>
+        <w:t>Attention System</w:t>
+      </w:r>
+    </w:p>
+    <w:p>
+      <w:pPr>
+        <w:pStyle w:val="Prrafodelista"/>
+        <w:numPr>
+          <w:ilvl w:val="0"/>
+          <w:numId w:val="6"/>
+        </w:numPr>
+        <w:spacing w:line="360" w:lineRule="auto"/>
+        <w:rPr>
+          <w:b/>
+          <w:bCs/>
+          <w:lang w:val="en-US"/>
+        </w:rPr>
+      </w:pPr>
+      <w:r>
+        <w:rPr>
+          <w:b/>
+          <w:bCs/>
+          <w:lang w:val="en-US"/>
+        </w:rPr>
+        <w:t>Alternativ</w:t>
+      </w:r>
+      <w:r>
+        <w:rPr>
+          <w:b/>
+          <w:bCs/>
+          <w:lang w:val="en-US"/>
+        </w:rPr>
+        <w:t>e</w:t>
+      </w:r>
+      <w:r>
+        <w:rPr>
+          <w:b/>
+          <w:bCs/>
+          <w:lang w:val="en-US"/>
+        </w:rPr>
+        <w:t xml:space="preserve"> </w:t>
+      </w:r>
+      <w:r>
+        <w:rPr>
+          <w:b/>
+          <w:bCs/>
+          <w:lang w:val="en-US"/>
+        </w:rPr>
+        <w:t>3</w:t>
+      </w:r>
+      <w:r>
+        <w:rPr>
+          <w:b/>
+          <w:bCs/>
+          <w:lang w:val="en-US"/>
+        </w:rPr>
+        <w:t>: Queue</w:t>
+      </w:r>
+    </w:p>
+    <w:p>
+      <w:pPr>
+        <w:spacing w:line="360" w:lineRule="auto"/>
+        <w:ind w:left="360"/>
+        <w:rPr>
+          <w:lang w:val="en-US"/>
+        </w:rPr>
+      </w:pPr>
+      <w:r>
+        <w:rPr>
+          <w:lang w:val="en-US"/>
+        </w:rPr>
+        <w:t xml:space="preserve">A queue </w:t>
+      </w:r>
+      <w:r>
+        <w:rPr>
+          <w:lang w:val="en-US"/>
+        </w:rPr>
+        <w:t>w</w:t>
+      </w:r>
+      <w:r>
+        <w:rPr>
+          <w:lang w:val="en-US"/>
+        </w:rPr>
+        <w:t>ill be a</w:t>
+      </w:r>
+      <w:r>
+        <w:rPr>
+          <w:lang w:val="en-US"/>
+        </w:rPr>
+        <w:t xml:space="preserve"> good option to implement the attention system of the patients, first this data structure FIFO, allows a great simulation for attend a queue of patients.</w:t>
+      </w:r>
+    </w:p>
+    <w:p>
+      <w:pPr>
+        <w:spacing w:line="360" w:lineRule="auto"/>
+        <w:rPr>
+          <w:lang w:val="en-US"/>
+        </w:rPr>
+      </w:pPr>
+    </w:p>
+    <w:p>
+      <w:pPr>
+        <w:pStyle w:val="Prrafodelista"/>
+        <w:numPr>
+          <w:ilvl w:val="0"/>
+          <w:numId w:val="6"/>
+        </w:numPr>
+        <w:spacing w:line="360" w:lineRule="auto"/>
+        <w:rPr>
+          <w:b/>
+          <w:bCs/>
+        </w:rPr>
+      </w:pPr>
+      <w:r>
+        <w:rPr>
+          <w:b/>
+          <w:bCs/>
+        </w:rPr>
+        <w:t>Alternativ</w:t>
+      </w:r>
+      <w:r>
+        <w:rPr>
+          <w:b/>
+          <w:bCs/>
+        </w:rPr>
+        <w:t>e</w:t>
+      </w:r>
+      <w:r>
+        <w:rPr>
+          <w:b/>
+          <w:bCs/>
+        </w:rPr>
+        <w:t xml:space="preserve"> </w:t>
+      </w:r>
+      <w:r>
+        <w:rPr>
+          <w:b/>
+          <w:bCs/>
+        </w:rPr>
+        <w:t>4</w:t>
+      </w:r>
+      <w:r>
+        <w:rPr>
+          <w:b/>
+          <w:bCs/>
+        </w:rPr>
+        <w:t xml:space="preserve">: </w:t>
+      </w:r>
+      <w:proofErr w:type="spellStart"/>
+      <w:r>
+        <w:rPr>
+          <w:b/>
+          <w:bCs/>
+        </w:rPr>
+        <w:t>Priority</w:t>
+      </w:r>
+      <w:proofErr w:type="spellEnd"/>
+      <w:r>
+        <w:rPr>
+          <w:b/>
+          <w:bCs/>
+        </w:rPr>
+        <w:t xml:space="preserve"> </w:t>
+      </w:r>
+      <w:proofErr w:type="spellStart"/>
+      <w:r>
+        <w:rPr>
+          <w:b/>
+          <w:bCs/>
+        </w:rPr>
+        <w:t>Queue</w:t>
+      </w:r>
+      <w:proofErr w:type="spellEnd"/>
+    </w:p>
+    <w:p>
+      <w:pPr>
+        <w:spacing w:line="360" w:lineRule="auto"/>
+        <w:ind w:left="360"/>
+        <w:rPr>
+          <w:lang w:val="en-US"/>
+        </w:rPr>
+      </w:pPr>
+      <w:r>
+        <w:rPr>
           <w:lang w:val="en-US"/>
         </w:rPr>
         <w:lastRenderedPageBreak/>
+        <w:t>A</w:t>
+      </w:r>
+      <w:r>
+        <w:rPr>
+          <w:lang w:val="en-US"/>
+        </w:rPr>
+        <w:t xml:space="preserve"> variant of a q</w:t>
+      </w:r>
+      <w:r>
+        <w:rPr>
+          <w:lang w:val="en-US"/>
+        </w:rPr>
+        <w:t xml:space="preserve">ueue will be the priority queue, </w:t>
+      </w:r>
+      <w:r>
+        <w:rPr>
+          <w:lang w:val="en-US"/>
+        </w:rPr>
+        <w:t xml:space="preserve">being </w:t>
+      </w:r>
+      <w:proofErr w:type="gramStart"/>
+      <w:r>
+        <w:rPr>
+          <w:lang w:val="en-US"/>
+        </w:rPr>
+        <w:t>that,</w:t>
+      </w:r>
+      <w:proofErr w:type="gramEnd"/>
+      <w:r>
+        <w:rPr>
+          <w:lang w:val="en-US"/>
+        </w:rPr>
+        <w:t xml:space="preserve"> his principal function consists in add elements in order by a value assign, for example: </w:t>
+      </w:r>
+      <w:r>
+        <w:rPr>
+          <w:lang w:val="en-US"/>
+        </w:rPr>
+        <w:t>if it is a number, they are entered from lowest to highest, this can become useful in the case of older patients to give them priority in care.</w:t>
+      </w:r>
+    </w:p>
+    <w:p>
+      <w:pPr>
+        <w:spacing w:line="360" w:lineRule="auto"/>
+        <w:rPr>
+          <w:lang w:val="en-US"/>
+        </w:rPr>
+      </w:pPr>
+    </w:p>
+    <w:p>
+      <w:pPr>
+        <w:pStyle w:val="Prrafodelista"/>
+        <w:numPr>
+          <w:ilvl w:val="0"/>
+          <w:numId w:val="6"/>
+        </w:numPr>
+        <w:spacing w:line="360" w:lineRule="auto"/>
+        <w:rPr>
+          <w:b/>
+          <w:bCs/>
+          <w:lang w:val="en-US"/>
+        </w:rPr>
+      </w:pPr>
+      <w:r>
+        <w:rPr>
+          <w:b/>
+          <w:bCs/>
+          <w:lang w:val="en-US"/>
+        </w:rPr>
+        <w:t>Alternativ</w:t>
+      </w:r>
+      <w:r>
+        <w:rPr>
+          <w:b/>
+          <w:bCs/>
+          <w:lang w:val="en-US"/>
+        </w:rPr>
+        <w:t>e</w:t>
+      </w:r>
+      <w:r>
+        <w:rPr>
+          <w:b/>
+          <w:bCs/>
+          <w:lang w:val="en-US"/>
+        </w:rPr>
+        <w:t xml:space="preserve"> </w:t>
+      </w:r>
+      <w:r>
+        <w:rPr>
+          <w:b/>
+          <w:bCs/>
+          <w:lang w:val="en-US"/>
+        </w:rPr>
+        <w:t>5</w:t>
+      </w:r>
+      <w:r>
+        <w:rPr>
+          <w:b/>
+          <w:bCs/>
+          <w:lang w:val="en-US"/>
+        </w:rPr>
+        <w:t xml:space="preserve">: Stack </w:t>
+      </w:r>
+    </w:p>
+    <w:p>
+      <w:pPr>
+        <w:spacing w:line="360" w:lineRule="auto"/>
+        <w:ind w:firstLine="360"/>
+        <w:rPr>
+          <w:lang w:val="en-US"/>
+        </w:rPr>
+      </w:pPr>
+      <w:r>
+        <w:rPr>
+          <w:lang w:val="en-US"/>
+        </w:rPr>
+        <w:t>Allows save objects and l</w:t>
+      </w:r>
+      <w:r>
+        <w:rPr>
+          <w:lang w:val="en-US"/>
+        </w:rPr>
+        <w:t>ater get them back in the reverse order that was joined in the stack,</w:t>
+      </w:r>
+    </w:p>
+    <w:p>
+      <w:pPr>
+        <w:spacing w:line="360" w:lineRule="auto"/>
+        <w:ind w:left="360"/>
+        <w:rPr>
+          <w:lang w:val="en-US"/>
+        </w:rPr>
+      </w:pPr>
+      <w:r>
+        <w:rPr>
+          <w:lang w:val="en-US"/>
+        </w:rPr>
+        <w:t>Is characterized for have a</w:t>
+      </w:r>
+      <w:r>
+        <w:rPr>
+          <w:lang w:val="en-US"/>
+        </w:rPr>
+        <w:t xml:space="preserve">ccess to the data type LIFO, this structure can be used to the method undo, that consists in return </w:t>
+      </w:r>
+      <w:r>
+        <w:rPr>
+          <w:lang w:val="en-US"/>
+        </w:rPr>
+        <w:t>an</w:t>
+      </w:r>
+      <w:r>
+        <w:rPr>
+          <w:lang w:val="en-US"/>
+        </w:rPr>
+        <w:t xml:space="preserve"> action pass, and this help to save again o delete a patient in a queue per </w:t>
+      </w:r>
+      <w:proofErr w:type="gramStart"/>
+      <w:r>
+        <w:rPr>
+          <w:lang w:val="en-US"/>
+        </w:rPr>
+        <w:t>a</w:t>
+      </w:r>
+      <w:proofErr w:type="gramEnd"/>
+      <w:r>
+        <w:rPr>
+          <w:lang w:val="en-US"/>
+        </w:rPr>
+        <w:t xml:space="preserve"> error generated by user.</w:t>
+      </w:r>
+    </w:p>
+    <w:p>
+      <w:pPr>
+        <w:spacing w:line="360" w:lineRule="auto"/>
+        <w:rPr>
+          <w:lang w:val="en-US"/>
+        </w:rPr>
+      </w:pPr>
+    </w:p>
+    <w:p>
+      <w:pPr>
+        <w:spacing w:line="360" w:lineRule="auto"/>
+        <w:rPr>
+          <w:b/>
+          <w:bCs/>
+          <w:sz w:val="24"/>
+          <w:szCs w:val="24"/>
+          <w:lang w:val="en-US"/>
+        </w:rPr>
+      </w:pPr>
+      <w:r>
+        <w:rPr>
+          <w:b/>
+          <w:bCs/>
+          <w:sz w:val="24"/>
+          <w:szCs w:val="24"/>
+          <w:highlight w:val="yellow"/>
+          <w:lang w:val="en-US"/>
+        </w:rPr>
+        <w:t>Step</w:t>
+      </w:r>
+      <w:r>
+        <w:rPr>
+          <w:b/>
+          <w:bCs/>
+          <w:sz w:val="24"/>
+          <w:szCs w:val="24"/>
+          <w:highlight w:val="yellow"/>
+          <w:lang w:val="en-US"/>
+        </w:rPr>
+        <w:t xml:space="preserve"> 4: </w:t>
+      </w:r>
+      <w:r>
+        <w:rPr>
+          <w:b/>
+          <w:bCs/>
+          <w:sz w:val="24"/>
+          <w:szCs w:val="24"/>
+          <w:highlight w:val="yellow"/>
+          <w:lang w:val="en-US"/>
+        </w:rPr>
+        <w:t>Transition from ideas to preliminary designs</w:t>
+      </w:r>
+    </w:p>
+    <w:p>
+      <w:pPr>
+        <w:spacing w:line="360" w:lineRule="auto"/>
+        <w:rPr>
+          <w:lang w:val="en-US"/>
+        </w:rPr>
+      </w:pPr>
+      <w:r>
+        <w:rPr>
+          <w:lang w:val="en-US"/>
+        </w:rPr>
+        <w:t>In this step its i</w:t>
+      </w:r>
+      <w:r>
+        <w:rPr>
+          <w:lang w:val="en-US"/>
+        </w:rPr>
+        <w:t xml:space="preserve">mportant discard some ideas previously mentioned that are no workable to develop a solution to the problem, therefore, we need to set a correct structure of design problem. </w:t>
+      </w:r>
+    </w:p>
+    <w:p>
+      <w:pPr>
+        <w:spacing w:line="360" w:lineRule="auto"/>
+        <w:rPr>
+          <w:lang w:val="en-US"/>
+        </w:rPr>
+      </w:pPr>
+      <w:r>
+        <w:rPr>
+          <w:lang w:val="en-US"/>
+        </w:rPr>
+        <w:t>Well now, the first idea t</w:t>
+      </w:r>
+      <w:r>
+        <w:rPr>
+          <w:lang w:val="en-US"/>
+        </w:rPr>
+        <w:t xml:space="preserve">hat we are going to eliminate is Alternative 1 array list to save data of patients, we do this because in the problem we need efficiency and keep a fine </w:t>
+      </w:r>
+      <w:r>
+        <w:rPr>
+          <w:lang w:val="en-US"/>
+        </w:rPr>
+        <w:t xml:space="preserve">maintainability of the software, therefore, we will focus </w:t>
+      </w:r>
+      <w:proofErr w:type="gramStart"/>
+      <w:r>
+        <w:rPr>
+          <w:lang w:val="en-US"/>
+        </w:rPr>
+        <w:t>in</w:t>
+      </w:r>
+      <w:proofErr w:type="gramEnd"/>
+      <w:r>
+        <w:rPr>
+          <w:lang w:val="en-US"/>
+        </w:rPr>
+        <w:t xml:space="preserve"> the next ideas for his advantages:</w:t>
+      </w:r>
+    </w:p>
+    <w:p>
+      <w:pPr>
+        <w:spacing w:line="360" w:lineRule="auto"/>
+        <w:rPr>
+          <w:lang w:val="en-US"/>
+        </w:rPr>
+      </w:pPr>
+    </w:p>
+    <w:p>
+      <w:pPr>
+        <w:spacing w:line="360" w:lineRule="auto"/>
+        <w:rPr>
+          <w:b/>
+          <w:bCs/>
+          <w:lang w:val="en-US"/>
+        </w:rPr>
+      </w:pPr>
+      <w:r>
+        <w:rPr>
+          <w:b/>
+          <w:bCs/>
+          <w:highlight w:val="cyan"/>
+          <w:lang w:val="en-US"/>
+        </w:rPr>
+        <w:t>Solution</w:t>
+      </w:r>
+      <w:r>
+        <w:rPr>
+          <w:b/>
+          <w:bCs/>
+          <w:highlight w:val="cyan"/>
+          <w:lang w:val="en-US"/>
+        </w:rPr>
+        <w:t xml:space="preserve"> 2</w:t>
+      </w:r>
+      <w:r>
+        <w:rPr>
+          <w:b/>
+          <w:bCs/>
+          <w:highlight w:val="cyan"/>
+          <w:lang w:val="en-US"/>
+        </w:rPr>
+        <w:t xml:space="preserve"> </w:t>
+      </w:r>
+      <w:r>
+        <w:rPr>
+          <w:b/>
+          <w:bCs/>
+          <w:highlight w:val="cyan"/>
+          <w:lang w:val="en-US"/>
+        </w:rPr>
         <w:t>H</w:t>
       </w:r>
       <w:r>
         <w:rPr>
           <w:b/>
           <w:bCs/>
-          <w:lang w:val="en-US"/>
-        </w:rPr>
-        <w:t>ash Table</w:t>
-      </w:r>
-    </w:p>
-    <w:p>
-      <w:pPr>
-        <w:rPr>
-          <w:lang w:val="en-US"/>
-        </w:rPr>
-      </w:pPr>
-      <w:r>
-        <w:rPr>
-          <w:lang w:val="en-US"/>
-        </w:rPr>
-        <w:t>Hash Table is a data structure that stores data associatively. In a hash table, data is stored in an array format, where each data value has its own unique index value. Data access becomes very fast if we know the index of the desired data.</w:t>
-      </w:r>
-    </w:p>
-    <w:p>
-      <w:pPr>
-        <w:rPr>
-          <w:b/>
-          <w:bCs/>
-          <w:lang w:val="en-US"/>
-        </w:rPr>
-      </w:pPr>
-      <w:r>
-        <w:rPr>
-          <w:b/>
-          <w:bCs/>
-          <w:lang w:val="en-US"/>
-        </w:rPr>
-        <w:t>Queue</w:t>
-      </w:r>
-    </w:p>
-    <w:p>
-      <w:pPr>
-        <w:rPr>
-          <w:lang w:val="en-US"/>
-        </w:rPr>
-      </w:pPr>
-      <w:r>
-        <w:rPr>
-          <w:lang w:val="en-US"/>
-        </w:rPr>
-        <w:t>A queue is an object that represents a data structure designed to have the element inserted at the end of the queue, and the element removed from the beginning of the queue. Java. Util. Queue contains multiple elements before the process. The order of elements of the queue in Java is FIFO (first-in-first-out).</w:t>
-      </w:r>
-    </w:p>
-    <w:p>
-      <w:pPr>
-        <w:rPr>
-          <w:b/>
-          <w:bCs/>
-          <w:lang w:val="en-US"/>
-        </w:rPr>
-      </w:pPr>
-      <w:r>
-        <w:rPr>
-          <w:b/>
-          <w:bCs/>
-          <w:lang w:val="en-US"/>
-        </w:rPr>
-        <w:t>LinkedList</w:t>
-      </w:r>
-    </w:p>
-    <w:p>
-      <w:pPr>
-        <w:rPr>
-          <w:lang w:val="en-US"/>
-        </w:rPr>
-      </w:pPr>
-      <w:r>
-        <w:rPr>
-          <w:lang w:val="en-US"/>
-        </w:rPr>
-        <w:t>A linked list is a sequence of data structures, which are connected via links. Linked List is a sequence of links which contains items. Each link contains a connection to another link. Linked list is the second most-used data structure after array.</w:t>
-      </w:r>
-    </w:p>
-    <w:p>
-      <w:pPr>
-        <w:spacing w:line="360" w:lineRule="auto"/>
-        <w:rPr>
-          <w:b/>
-          <w:bCs/>
-          <w:lang w:val="en-US"/>
-        </w:rPr>
-      </w:pPr>
-      <w:r>
-        <w:rPr>
-          <w:b/>
-          <w:bCs/>
-          <w:lang w:val="en-US"/>
-        </w:rPr>
-        <w:t>Priority Queue</w:t>
-      </w:r>
-    </w:p>
-    <w:p>
-      <w:pPr>
-        <w:spacing w:line="360" w:lineRule="auto"/>
-        <w:rPr>
-          <w:lang w:val="en-US"/>
-        </w:rPr>
-      </w:pPr>
-      <w:r>
-        <w:rPr>
-          <w:lang w:val="en-US"/>
-        </w:rPr>
-        <w:t xml:space="preserve">a priority queue is an abstract data-type </w:t>
-      </w:r>
-      <w:proofErr w:type="gramStart"/>
-      <w:r>
-        <w:rPr>
-          <w:lang w:val="en-US"/>
-        </w:rPr>
-        <w:t>similar to</w:t>
-      </w:r>
-      <w:proofErr w:type="gramEnd"/>
-      <w:r>
-        <w:rPr>
-          <w:lang w:val="en-US"/>
-        </w:rPr>
-        <w:t xml:space="preserve"> a regular queue or stack data structure in which each element additionally has a priority associated with it. In a priority queue, an element with high priority is served before an element with low priority</w:t>
-      </w:r>
-    </w:p>
-    <w:p>
-      <w:pPr>
-        <w:spacing w:line="360" w:lineRule="auto"/>
-        <w:rPr>
-          <w:b/>
-          <w:bCs/>
-          <w:lang w:val="en-US"/>
-        </w:rPr>
-      </w:pPr>
-      <w:r>
-        <w:rPr>
-          <w:b/>
-          <w:bCs/>
-          <w:lang w:val="en-US"/>
-        </w:rPr>
-        <w:t>Generics</w:t>
-      </w:r>
-    </w:p>
-    <w:p>
-      <w:pPr>
-        <w:spacing w:line="360" w:lineRule="auto"/>
-        <w:rPr>
-          <w:lang w:val="en-US"/>
-        </w:rPr>
-      </w:pPr>
-      <w:r>
-        <w:rPr>
-          <w:lang w:val="en-US"/>
-        </w:rPr>
-        <w:t>Generics means parameterized types. The idea is to allow type (Integer, String, … etc., and user-defined types) to be a parameter to methods, classes, and interfaces. Using Generics, it is possible to create classes that work with different data types.</w:t>
-      </w:r>
-    </w:p>
-    <w:p>
-      <w:pPr>
-        <w:rPr>
-          <w:b/>
-          <w:bCs/>
-          <w:lang w:val="en-US"/>
-        </w:rPr>
-      </w:pPr>
-    </w:p>
-    <w:p>
-      <w:pPr>
-        <w:rPr>
-          <w:b/>
-          <w:bCs/>
-          <w:lang w:val="en-US"/>
-        </w:rPr>
-      </w:pPr>
-      <w:r>
-        <w:rPr>
-          <w:b/>
-          <w:bCs/>
-          <w:lang w:val="en-US"/>
-        </w:rPr>
-        <w:t>JOptionPane</w:t>
-      </w:r>
-    </w:p>
-    <w:p>
-      <w:pPr>
-        <w:rPr>
-          <w:lang w:val="en-US"/>
-        </w:rPr>
-      </w:pPr>
-      <w:r>
-        <w:rPr>
-          <w:lang w:val="en-US"/>
-        </w:rPr>
-        <w:t>JOptionPane is a class library that makes it easy to pop up a simple dialog box that either provides an information message or asks for a simple input from the user. While the class has a lot of methods, most uses of this class are through a few static methods</w:t>
-      </w:r>
-    </w:p>
-    <w:p>
-      <w:pPr>
-        <w:rPr>
-          <w:lang w:val="en-US"/>
-        </w:rPr>
-      </w:pPr>
-    </w:p>
-    <w:p>
-      <w:pPr>
-        <w:rPr>
-          <w:b/>
-          <w:bCs/>
-          <w:lang w:val="en-US"/>
-        </w:rPr>
-      </w:pPr>
-      <w:r>
-        <w:rPr>
-          <w:b/>
-          <w:bCs/>
-          <w:lang w:val="en-US"/>
-        </w:rPr>
-        <w:t>Interface</w:t>
-      </w:r>
-    </w:p>
-    <w:p>
-      <w:pPr>
-        <w:rPr>
-          <w:lang w:val="en-US"/>
-        </w:rPr>
-      </w:pPr>
-      <w:r>
-        <w:rPr>
-          <w:lang w:val="en-US"/>
-        </w:rPr>
-        <w:t xml:space="preserve">Java, an interface specifies the behavior of a class by providing an abstract type. As one of Java's core concepts, abstraction, polymorphism, and multiple inheritance are supported through this technology. </w:t>
-      </w:r>
-      <w:r>
-        <w:rPr>
-          <w:lang w:val="en-US"/>
-        </w:rPr>
-        <w:t>Interfaces are used in Java to achieve abstraction</w:t>
-      </w:r>
-    </w:p>
-    <w:p>
-      <w:pPr>
-        <w:rPr>
-          <w:lang w:val="en-US"/>
-        </w:rPr>
-      </w:pPr>
-    </w:p>
-    <w:p>
-      <w:pPr>
-        <w:rPr>
-          <w:b/>
-          <w:bCs/>
-          <w:lang w:val="en-US"/>
-        </w:rPr>
-      </w:pPr>
-      <w:r>
-        <w:rPr>
-          <w:b/>
-          <w:bCs/>
-          <w:lang w:val="en-US"/>
-        </w:rPr>
-        <w:lastRenderedPageBreak/>
-        <w:t xml:space="preserve">FileReader </w:t>
-      </w:r>
-    </w:p>
-    <w:p>
-      <w:pPr>
-        <w:rPr>
-          <w:lang w:val="en-US"/>
-        </w:rPr>
-      </w:pPr>
-      <w:r>
-        <w:rPr>
-          <w:lang w:val="en-US"/>
-        </w:rPr>
-        <w:t>FileReader is a class in the java.io package which can be used to read a stream of characters from the files. This class uses either specified charset or the platform's default charset for decoding from bytes to characters.</w:t>
-      </w:r>
-    </w:p>
-    <w:p>
-      <w:pPr>
-        <w:rPr>
-          <w:b/>
-          <w:bCs/>
-          <w:lang w:val="en-US"/>
-        </w:rPr>
-      </w:pPr>
-      <w:r>
-        <w:rPr>
-          <w:b/>
-          <w:bCs/>
-          <w:lang w:val="en-US"/>
-        </w:rPr>
-        <w:t>BufferedReader</w:t>
-      </w:r>
-    </w:p>
-    <w:p>
-      <w:pPr>
-        <w:rPr>
-          <w:lang w:val="en-US"/>
-        </w:rPr>
-      </w:pPr>
-      <w:r>
-        <w:rPr>
-          <w:lang w:val="en-US"/>
-        </w:rPr>
-        <w:t>BufferedReader is a public Java class that reads text, using buffering to enable large reads at a time for efficiency, storing what is not needed immediately in memory for later use. Buffered readers are preferable for more demanding tasks, such as file and streamed readers.</w:t>
-      </w:r>
-    </w:p>
-    <w:p>
-      <w:pPr>
-        <w:rPr>
-          <w:lang w:val="en-US"/>
-        </w:rPr>
-      </w:pPr>
-    </w:p>
-    <w:p>
-      <w:pPr>
-        <w:rPr>
-          <w:lang w:val="en-US"/>
-        </w:rPr>
-      </w:pPr>
-    </w:p>
-    <w:p>
-      <w:pPr>
-        <w:rPr>
-          <w:b/>
-          <w:bCs/>
-          <w:lang w:val="en-US"/>
-        </w:rPr>
-      </w:pPr>
-      <w:r>
-        <w:rPr>
-          <w:b/>
-          <w:bCs/>
-          <w:lang w:val="en-US"/>
-        </w:rPr>
-        <w:t>Step</w:t>
-      </w:r>
-      <w:r>
-        <w:rPr>
-          <w:b/>
-          <w:bCs/>
-          <w:lang w:val="en-US"/>
-        </w:rPr>
-        <w:t xml:space="preserve"> 3: </w:t>
-      </w:r>
-      <w:r>
-        <w:rPr>
-          <w:b/>
-          <w:bCs/>
-          <w:lang w:val="en-US"/>
-        </w:rPr>
-        <w:t>search for creative solutions</w:t>
-      </w:r>
-    </w:p>
-    <w:p>
-      <w:pPr>
-        <w:rPr>
-          <w:lang w:val="en-US"/>
-        </w:rPr>
-      </w:pPr>
-      <w:r>
-        <w:rPr>
-          <w:lang w:val="en-US"/>
-        </w:rPr>
-        <w:t>In this step</w:t>
-      </w:r>
-      <w:r>
-        <w:rPr>
-          <w:lang w:val="en-US"/>
-        </w:rPr>
-        <w:t xml:space="preserve">, </w:t>
-      </w:r>
-      <w:r>
-        <w:rPr>
-          <w:lang w:val="en-US"/>
-        </w:rPr>
-        <w:t xml:space="preserve">we can think in </w:t>
-      </w:r>
-      <w:r>
-        <w:rPr>
-          <w:lang w:val="en-US"/>
-        </w:rPr>
-        <w:t>owners’</w:t>
-      </w:r>
-      <w:r>
-        <w:rPr>
-          <w:lang w:val="en-US"/>
-        </w:rPr>
-        <w:t xml:space="preserve"> solutions</w:t>
-      </w:r>
-      <w:r>
-        <w:rPr>
-          <w:lang w:val="en-US"/>
-        </w:rPr>
-        <w:t xml:space="preserve">, </w:t>
-      </w:r>
-      <w:r>
-        <w:rPr>
-          <w:lang w:val="en-US"/>
-        </w:rPr>
-        <w:t xml:space="preserve">now we know that the problem </w:t>
-      </w:r>
-      <w:r>
-        <w:rPr>
-          <w:lang w:val="en-US"/>
-        </w:rPr>
-        <w:t>consists</w:t>
-      </w:r>
-      <w:r>
-        <w:rPr>
-          <w:lang w:val="en-US"/>
-        </w:rPr>
-        <w:t xml:space="preserve"> in simulate a queue of patient´s, therefore, we need search in </w:t>
-      </w:r>
-      <w:r>
-        <w:rPr>
-          <w:lang w:val="en-US"/>
-        </w:rPr>
-        <w:t>different</w:t>
-      </w:r>
-      <w:r>
-        <w:rPr>
-          <w:lang w:val="en-US"/>
-        </w:rPr>
-        <w:t xml:space="preserve"> web pages </w:t>
-      </w:r>
-      <w:r>
-        <w:rPr>
-          <w:lang w:val="en-US"/>
-        </w:rPr>
-        <w:t xml:space="preserve">information about the best data </w:t>
-      </w:r>
-      <w:r>
-        <w:rPr>
-          <w:lang w:val="en-US"/>
-        </w:rPr>
-        <w:t>structures appropriate to solve the problem</w:t>
-      </w:r>
-      <w:r>
-        <w:rPr>
-          <w:lang w:val="en-US"/>
-        </w:rPr>
-        <w:t xml:space="preserve">. </w:t>
-      </w:r>
-      <w:r>
-        <w:rPr>
-          <w:lang w:val="en-US"/>
-        </w:rPr>
-        <w:t>next</w:t>
-      </w:r>
-      <w:r>
-        <w:rPr>
-          <w:lang w:val="en-US"/>
-        </w:rPr>
-        <w:t>,</w:t>
-      </w:r>
-      <w:r>
-        <w:rPr>
+          <w:highlight w:val="cyan"/>
+          <w:lang w:val="en-US"/>
+        </w:rPr>
+        <w:t xml:space="preserve">ash </w:t>
+      </w:r>
+      <w:r>
+        <w:rPr>
+          <w:b/>
+          <w:bCs/>
+          <w:highlight w:val="cyan"/>
+          <w:lang w:val="en-US"/>
+        </w:rPr>
+        <w:t>T</w:t>
+      </w:r>
+      <w:r>
+        <w:rPr>
+          <w:b/>
+          <w:bCs/>
+          <w:highlight w:val="cyan"/>
+          <w:lang w:val="en-US"/>
+        </w:rPr>
+        <w:t>able:</w:t>
+      </w:r>
+      <w:r>
+        <w:rPr>
+          <w:b/>
+          <w:bCs/>
           <w:lang w:val="en-US"/>
         </w:rPr>
         <w:t xml:space="preserve"> </w:t>
       </w:r>
-      <w:r>
-        <w:rPr>
-          <w:lang w:val="en-US"/>
-        </w:rPr>
-        <w:t xml:space="preserve">we will </w:t>
-      </w:r>
-      <w:r>
-        <w:rPr>
-          <w:lang w:val="en-US"/>
-        </w:rPr>
-        <w:t xml:space="preserve">present </w:t>
-      </w:r>
-      <w:r>
-        <w:rPr>
-          <w:lang w:val="en-US"/>
-        </w:rPr>
-        <w:t>different</w:t>
-      </w:r>
-      <w:r>
-        <w:rPr>
-          <w:lang w:val="en-US"/>
-        </w:rPr>
-        <w:t xml:space="preserve"> alternatives </w:t>
-      </w:r>
-      <w:r>
-        <w:rPr>
-          <w:lang w:val="en-US"/>
-        </w:rPr>
-        <w:t>of data</w:t>
-      </w:r>
-      <w:r>
-        <w:rPr>
-          <w:lang w:val="en-US"/>
-        </w:rPr>
-        <w:t xml:space="preserve"> structure</w:t>
-      </w:r>
-      <w:r>
-        <w:rPr>
-          <w:lang w:val="en-US"/>
-        </w:rPr>
-        <w:t>.</w:t>
-      </w:r>
-    </w:p>
-    <w:p>
-      <w:pPr>
-        <w:rPr>
-          <w:b/>
-          <w:bCs/>
-          <w:lang w:val="en-US"/>
-        </w:rPr>
-      </w:pPr>
-      <w:r>
-        <w:rPr>
-          <w:lang w:val="en-US"/>
-        </w:rPr>
-        <w:t>Structure of data to s</w:t>
-      </w:r>
-      <w:r>
-        <w:rPr>
-          <w:lang w:val="en-US"/>
-        </w:rPr>
-        <w:t>ave patient’s data</w:t>
-      </w:r>
-    </w:p>
-    <w:p>
-      <w:pPr>
-        <w:rPr>
-          <w:b/>
-          <w:bCs/>
-        </w:rPr>
-      </w:pPr>
-      <w:r>
-        <w:rPr>
-          <w:b/>
-          <w:bCs/>
-        </w:rPr>
-        <w:t>Alternativ</w:t>
-      </w:r>
-      <w:r>
-        <w:rPr>
-          <w:b/>
-          <w:bCs/>
-        </w:rPr>
-        <w:t>e</w:t>
-      </w:r>
-      <w:r>
-        <w:rPr>
-          <w:b/>
-          <w:bCs/>
-        </w:rPr>
-        <w:t xml:space="preserve"> 1: </w:t>
-      </w:r>
-      <w:proofErr w:type="spellStart"/>
-      <w:r>
-        <w:rPr>
-          <w:b/>
-          <w:bCs/>
-        </w:rPr>
-        <w:t>ArrayList</w:t>
-      </w:r>
-      <w:proofErr w:type="spellEnd"/>
-    </w:p>
-    <w:p>
-      <w:pPr>
-        <w:rPr>
-          <w:lang w:val="en-US"/>
-        </w:rPr>
-      </w:pPr>
-      <w:r>
-        <w:rPr>
-          <w:lang w:val="en-US"/>
-        </w:rPr>
-        <w:t xml:space="preserve"> </w:t>
-      </w:r>
-      <w:r>
-        <w:rPr>
-          <w:lang w:val="en-US"/>
-        </w:rPr>
-        <w:t>Array list i</w:t>
-      </w:r>
-      <w:r>
-        <w:rPr>
-          <w:lang w:val="en-US"/>
-        </w:rPr>
-        <w:t xml:space="preserve">s a data structure that can be useful to save data of patient’s also because array list </w:t>
-      </w:r>
-      <w:proofErr w:type="gramStart"/>
-      <w:r>
-        <w:rPr>
-          <w:lang w:val="en-US"/>
-        </w:rPr>
-        <w:t>have</w:t>
-      </w:r>
-      <w:proofErr w:type="gramEnd"/>
-      <w:r>
-        <w:rPr>
-          <w:lang w:val="en-US"/>
-        </w:rPr>
-        <w:t xml:space="preserve"> a size undefine</w:t>
-      </w:r>
-    </w:p>
-    <w:p>
-      <w:pPr>
-        <w:rPr>
-          <w:b/>
-          <w:bCs/>
-          <w:lang w:val="en-US"/>
-        </w:rPr>
-      </w:pPr>
-      <w:r>
-        <w:rPr>
-          <w:b/>
-          <w:bCs/>
-          <w:lang w:val="en-US"/>
-        </w:rPr>
-        <w:t>Alternativ</w:t>
-      </w:r>
-      <w:r>
-        <w:rPr>
-          <w:b/>
-          <w:bCs/>
-          <w:lang w:val="en-US"/>
-        </w:rPr>
-        <w:t>e</w:t>
-      </w:r>
-      <w:r>
-        <w:rPr>
-          <w:b/>
-          <w:bCs/>
-          <w:lang w:val="en-US"/>
-        </w:rPr>
-        <w:t xml:space="preserve"> 2: Hash Table</w:t>
-      </w:r>
-    </w:p>
-    <w:p>
-      <w:pPr>
-        <w:rPr>
-          <w:lang w:val="en-US"/>
-        </w:rPr>
-      </w:pPr>
-      <w:r>
-        <w:rPr>
-          <w:lang w:val="en-US"/>
-        </w:rPr>
-        <w:t xml:space="preserve">Hash table is </w:t>
-      </w:r>
-      <w:proofErr w:type="gramStart"/>
-      <w:r>
-        <w:rPr>
-          <w:lang w:val="en-US"/>
-        </w:rPr>
-        <w:t>an</w:t>
-      </w:r>
-      <w:proofErr w:type="gramEnd"/>
-      <w:r>
-        <w:rPr>
-          <w:lang w:val="en-US"/>
-        </w:rPr>
-        <w:t xml:space="preserve"> goo</w:t>
-      </w:r>
-      <w:r>
-        <w:rPr>
-          <w:lang w:val="en-US"/>
-        </w:rPr>
-        <w:t xml:space="preserve">d option, being that, a hash table have as </w:t>
-      </w:r>
-      <w:r>
-        <w:rPr>
-          <w:lang w:val="en-US"/>
-        </w:rPr>
-        <w:t>ad</w:t>
-      </w:r>
-      <w:r>
-        <w:rPr>
-          <w:lang w:val="en-US"/>
-        </w:rPr>
-        <w:t>v</w:t>
-      </w:r>
-      <w:r>
-        <w:rPr>
-          <w:lang w:val="en-US"/>
-        </w:rPr>
-        <w:t>a</w:t>
-      </w:r>
-      <w:r>
-        <w:rPr>
-          <w:lang w:val="en-US"/>
-        </w:rPr>
-        <w:t>ntage that the access to the data is so fast if the next condition fulfill: few entries because it more entries of 75% produced collision and the table become inefficient</w:t>
-      </w:r>
-      <w:r>
-        <w:rPr>
-          <w:lang w:val="en-US"/>
-        </w:rPr>
-        <w:t>, in this case we are going to save data in a hash table for the id of a patients</w:t>
-      </w:r>
-    </w:p>
-    <w:p>
-      <w:pPr>
-        <w:rPr>
-          <w:b/>
-          <w:bCs/>
-        </w:rPr>
-      </w:pPr>
-      <w:r>
-        <w:rPr>
-          <w:b/>
-          <w:bCs/>
-        </w:rPr>
-        <w:t>Attention System</w:t>
-      </w:r>
-    </w:p>
-    <w:p>
-      <w:pPr>
-        <w:rPr>
-          <w:b/>
-          <w:bCs/>
-        </w:rPr>
-      </w:pPr>
-      <w:r>
-        <w:rPr>
-          <w:b/>
-          <w:bCs/>
-        </w:rPr>
-        <w:t>Alternativ</w:t>
-      </w:r>
-      <w:r>
-        <w:rPr>
-          <w:b/>
-          <w:bCs/>
-        </w:rPr>
-        <w:t>e</w:t>
-      </w:r>
-      <w:r>
-        <w:rPr>
-          <w:b/>
-          <w:bCs/>
-        </w:rPr>
-        <w:t xml:space="preserve"> </w:t>
-      </w:r>
-      <w:proofErr w:type="gramStart"/>
-      <w:r>
-        <w:rPr>
-          <w:b/>
-          <w:bCs/>
-        </w:rPr>
-        <w:t>3</w:t>
-      </w:r>
-      <w:r>
-        <w:rPr>
-          <w:b/>
-          <w:bCs/>
-        </w:rPr>
-        <w:t xml:space="preserve"> :</w:t>
-      </w:r>
-      <w:proofErr w:type="gramEnd"/>
-      <w:r>
-        <w:rPr>
-          <w:b/>
-          <w:bCs/>
-        </w:rPr>
-        <w:t xml:space="preserve"> Queue</w:t>
-      </w:r>
-    </w:p>
-    <w:p>
-      <w:pPr>
-        <w:rPr>
-          <w:lang w:val="en-US"/>
-        </w:rPr>
-      </w:pPr>
-      <w:r>
-        <w:rPr>
-          <w:lang w:val="en-US"/>
-        </w:rPr>
-        <w:t xml:space="preserve">A queue </w:t>
-      </w:r>
-      <w:r>
-        <w:rPr>
-          <w:lang w:val="en-US"/>
-        </w:rPr>
-        <w:t>w</w:t>
-      </w:r>
-      <w:r>
-        <w:rPr>
-          <w:lang w:val="en-US"/>
-        </w:rPr>
-        <w:t xml:space="preserve">ill </w:t>
-      </w:r>
-      <w:proofErr w:type="gramStart"/>
-      <w:r>
-        <w:rPr>
-          <w:lang w:val="en-US"/>
-        </w:rPr>
-        <w:t>be  a</w:t>
-      </w:r>
-      <w:proofErr w:type="gramEnd"/>
-      <w:r>
-        <w:rPr>
-          <w:lang w:val="en-US"/>
-        </w:rPr>
-        <w:t xml:space="preserve"> good option to implement the attention system of the patients, first this data structure FIFO, allows a great simulation for attend a queue of patients.</w:t>
-      </w:r>
-    </w:p>
-    <w:p>
-      <w:pPr>
-        <w:rPr>
-          <w:lang w:val="en-US"/>
-        </w:rPr>
-      </w:pPr>
-    </w:p>
-    <w:p>
-      <w:pPr>
-        <w:rPr>
-          <w:b/>
-          <w:bCs/>
-        </w:rPr>
-      </w:pPr>
-      <w:r>
-        <w:rPr>
-          <w:b/>
-          <w:bCs/>
-        </w:rPr>
-        <w:t xml:space="preserve">Alternativa </w:t>
-      </w:r>
-      <w:r>
-        <w:rPr>
-          <w:b/>
-          <w:bCs/>
-        </w:rPr>
-        <w:t>4</w:t>
-      </w:r>
-      <w:r>
-        <w:rPr>
-          <w:b/>
-          <w:bCs/>
-        </w:rPr>
-        <w:t>: Priority Queue</w:t>
-      </w:r>
-    </w:p>
-    <w:p>
-      <w:pPr>
-        <w:rPr>
-          <w:lang w:val="en-US"/>
-        </w:rPr>
-      </w:pPr>
-      <w:r>
-        <w:rPr>
-          <w:lang w:val="en-US"/>
-        </w:rPr>
-        <w:t>a variant of a q</w:t>
-      </w:r>
-      <w:r>
-        <w:rPr>
-          <w:lang w:val="en-US"/>
-        </w:rPr>
-        <w:t xml:space="preserve">ueue will be the priority queue, </w:t>
-      </w:r>
-      <w:r>
-        <w:rPr>
-          <w:lang w:val="en-US"/>
-        </w:rPr>
-        <w:t xml:space="preserve">being </w:t>
-      </w:r>
-      <w:proofErr w:type="gramStart"/>
-      <w:r>
-        <w:rPr>
-          <w:lang w:val="en-US"/>
-        </w:rPr>
-        <w:t>that,</w:t>
-      </w:r>
-      <w:proofErr w:type="gramEnd"/>
-      <w:r>
-        <w:rPr>
-          <w:lang w:val="en-US"/>
-        </w:rPr>
-        <w:t xml:space="preserve"> his principal function consists in add elements in order by a value assign, for example: </w:t>
-      </w:r>
-      <w:r>
-        <w:rPr>
-          <w:lang w:val="en-US"/>
-        </w:rPr>
-        <w:t>if it is a number, they are entered from lowest to highest, this can become useful in the case of older patients to give them priority in care.</w:t>
-      </w:r>
-    </w:p>
-    <w:p>
-      <w:pPr>
-        <w:rPr>
-          <w:lang w:val="en-US"/>
-        </w:rPr>
-      </w:pPr>
-    </w:p>
-    <w:p>
-      <w:pPr>
-        <w:rPr>
-          <w:b/>
-          <w:bCs/>
-        </w:rPr>
-      </w:pPr>
-      <w:r>
-        <w:rPr>
-          <w:b/>
-          <w:bCs/>
-        </w:rPr>
-        <w:lastRenderedPageBreak/>
-        <w:t xml:space="preserve">Alternativa </w:t>
-      </w:r>
-      <w:r>
-        <w:rPr>
-          <w:b/>
-          <w:bCs/>
-        </w:rPr>
-        <w:t>5</w:t>
-      </w:r>
-      <w:r>
-        <w:rPr>
-          <w:b/>
-          <w:bCs/>
-        </w:rPr>
-        <w:t xml:space="preserve">: </w:t>
-      </w:r>
-      <w:proofErr w:type="spellStart"/>
-      <w:r>
-        <w:rPr>
-          <w:b/>
-          <w:bCs/>
-        </w:rPr>
-        <w:t>Stack</w:t>
-      </w:r>
-      <w:proofErr w:type="spellEnd"/>
-      <w:r>
-        <w:rPr>
-          <w:b/>
-          <w:bCs/>
-        </w:rPr>
-        <w:t xml:space="preserve"> </w:t>
-      </w:r>
-    </w:p>
-    <w:p>
-      <w:pPr>
-        <w:rPr>
-          <w:lang w:val="en-US"/>
-        </w:rPr>
-      </w:pPr>
-      <w:r>
-        <w:rPr>
-          <w:lang w:val="en-US"/>
-        </w:rPr>
-        <w:t>Allows save objects and l</w:t>
-      </w:r>
-      <w:r>
-        <w:rPr>
-          <w:lang w:val="en-US"/>
-        </w:rPr>
-        <w:t>ater get them back in the reverse order that was joined in the stack,</w:t>
-      </w:r>
-    </w:p>
-    <w:p>
-      <w:pPr>
-        <w:rPr>
-          <w:lang w:val="en-US"/>
-        </w:rPr>
-      </w:pPr>
-      <w:r>
-        <w:rPr>
-          <w:lang w:val="en-US"/>
-        </w:rPr>
-        <w:t>Is characterized for have a</w:t>
-      </w:r>
-      <w:r>
-        <w:rPr>
-          <w:lang w:val="en-US"/>
-        </w:rPr>
-        <w:t xml:space="preserve">ccess to the data type LIFO, this structure can be used to the method undo, that consists in return </w:t>
-      </w:r>
-      <w:r>
-        <w:rPr>
-          <w:lang w:val="en-US"/>
-        </w:rPr>
-        <w:t>an</w:t>
-      </w:r>
-      <w:r>
-        <w:rPr>
-          <w:lang w:val="en-US"/>
-        </w:rPr>
-        <w:t xml:space="preserve"> action pass, and this help to save again o delete a patient in a queue per </w:t>
-      </w:r>
-      <w:proofErr w:type="gramStart"/>
-      <w:r>
-        <w:rPr>
-          <w:lang w:val="en-US"/>
-        </w:rPr>
-        <w:t>a</w:t>
-      </w:r>
-      <w:proofErr w:type="gramEnd"/>
-      <w:r>
-        <w:rPr>
-          <w:lang w:val="en-US"/>
-        </w:rPr>
-        <w:t xml:space="preserve"> error generated by user.</w:t>
-      </w:r>
-    </w:p>
-    <w:p/>
-    <w:p>
-      <w:pPr>
-        <w:rPr>
-          <w:b/>
-          <w:bCs/>
-          <w:lang w:val="en-US"/>
-        </w:rPr>
-      </w:pPr>
-      <w:r>
-        <w:rPr>
-          <w:b/>
-          <w:bCs/>
-          <w:lang w:val="en-US"/>
-        </w:rPr>
-        <w:t>Step</w:t>
-      </w:r>
-      <w:r>
-        <w:rPr>
-          <w:b/>
-          <w:bCs/>
-          <w:lang w:val="en-US"/>
-        </w:rPr>
-        <w:t xml:space="preserve"> 4: </w:t>
-      </w:r>
-      <w:r>
-        <w:rPr>
-          <w:b/>
-          <w:bCs/>
-          <w:lang w:val="en-US"/>
-        </w:rPr>
-        <w:t>Transition from ideas to preliminary designs</w:t>
-      </w:r>
-    </w:p>
-    <w:p>
-      <w:pPr>
-        <w:rPr>
-          <w:lang w:val="en-US"/>
-        </w:rPr>
-      </w:pPr>
-      <w:r>
-        <w:rPr>
-          <w:lang w:val="en-US"/>
-        </w:rPr>
-        <w:t>In this step its i</w:t>
-      </w:r>
-      <w:r>
-        <w:rPr>
-          <w:lang w:val="en-US"/>
-        </w:rPr>
-        <w:t xml:space="preserve">mportant discard some ideas previously mentioned that are no workable to develop a solution to the problem, therefore, we need to set a correct structure of design problem. </w:t>
-      </w:r>
-    </w:p>
-    <w:p>
-      <w:pPr>
-        <w:rPr>
-          <w:lang w:val="en-US"/>
-        </w:rPr>
-      </w:pPr>
-      <w:r>
-        <w:rPr>
-          <w:lang w:val="en-US"/>
-        </w:rPr>
-        <w:t>Well now, the first idea t</w:t>
-      </w:r>
-      <w:r>
-        <w:rPr>
-          <w:lang w:val="en-US"/>
-        </w:rPr>
-        <w:t xml:space="preserve">hat we are going to eliminate is Alternative 1 array list to save data of patients, we do this because in the problem we need efficiency and keep a fine </w:t>
-      </w:r>
-      <w:r>
-        <w:rPr>
-          <w:lang w:val="en-US"/>
-        </w:rPr>
-        <w:t xml:space="preserve">maintainability of the software, therefore, we will focus </w:t>
-      </w:r>
-      <w:proofErr w:type="gramStart"/>
-      <w:r>
-        <w:rPr>
-          <w:lang w:val="en-US"/>
-        </w:rPr>
-        <w:t>in</w:t>
-      </w:r>
-      <w:proofErr w:type="gramEnd"/>
-      <w:r>
-        <w:rPr>
-          <w:lang w:val="en-US"/>
-        </w:rPr>
-        <w:t xml:space="preserve"> the next ideas for his advantages:</w:t>
-      </w:r>
-    </w:p>
-    <w:p>
-      <w:pPr>
-        <w:rPr>
-          <w:b/>
-          <w:bCs/>
-          <w:lang w:val="en-US"/>
-        </w:rPr>
-      </w:pPr>
-      <w:r>
-        <w:rPr>
-          <w:b/>
-          <w:bCs/>
-          <w:lang w:val="en-US"/>
-        </w:rPr>
-        <w:t>Alternative 2</w:t>
-      </w:r>
-      <w:r>
-        <w:rPr>
-          <w:b/>
-          <w:bCs/>
-          <w:lang w:val="en-US"/>
-        </w:rPr>
-        <w:t xml:space="preserve"> hash table:</w:t>
-      </w:r>
-      <w:r>
-        <w:rPr>
-          <w:b/>
-          <w:bCs/>
-          <w:lang w:val="en-US"/>
-        </w:rPr>
-        <w:t xml:space="preserve"> </w:t>
-      </w:r>
-    </w:p>
-    <w:p>
-      <w:pPr>
+    </w:p>
+    <w:p>
+      <w:pPr>
+        <w:spacing w:line="360" w:lineRule="auto"/>
         <w:rPr>
           <w:lang w:val="en-US"/>
         </w:rPr>
@@ -2961,6 +3382,7 @@
           <w:ilvl w:val="0"/>
           <w:numId w:val="4"/>
         </w:numPr>
+        <w:spacing w:line="360" w:lineRule="auto"/>
         <w:rPr>
           <w:lang w:val="en-US"/>
         </w:rPr>
@@ -2979,6 +3401,7 @@
           <w:ilvl w:val="0"/>
           <w:numId w:val="4"/>
         </w:numPr>
+        <w:spacing w:line="360" w:lineRule="auto"/>
         <w:rPr>
           <w:lang w:val="en-US"/>
         </w:rPr>
@@ -2997,6 +3420,7 @@
           <w:ilvl w:val="0"/>
           <w:numId w:val="4"/>
         </w:numPr>
+        <w:spacing w:line="360" w:lineRule="auto"/>
         <w:rPr>
           <w:lang w:val="en-US"/>
         </w:rPr>
@@ -3010,38 +3434,61 @@
     </w:p>
     <w:p>
       <w:pPr>
-        <w:rPr>
-          <w:lang w:val="en-US"/>
-        </w:rPr>
-      </w:pPr>
-    </w:p>
-    <w:p>
-      <w:pPr>
-        <w:rPr>
-          <w:b/>
-          <w:bCs/>
-          <w:lang w:val="en-US"/>
-        </w:rPr>
-      </w:pPr>
-      <w:r>
-        <w:rPr>
-          <w:b/>
-          <w:bCs/>
-          <w:lang w:val="en-US"/>
-        </w:rPr>
-        <w:t xml:space="preserve">Alternative 3 Queue: </w:t>
-      </w:r>
-    </w:p>
-    <w:p>
-      <w:pPr>
-        <w:rPr>
-          <w:lang w:val="en-US"/>
-        </w:rPr>
-      </w:pPr>
-      <w:r>
-        <w:rPr>
-          <w:lang w:val="en-US"/>
-        </w:rPr>
+        <w:pStyle w:val="Prrafodelista"/>
+        <w:spacing w:line="360" w:lineRule="auto"/>
+        <w:rPr>
+          <w:lang w:val="en-US"/>
+        </w:rPr>
+      </w:pPr>
+    </w:p>
+    <w:p>
+      <w:pPr>
+        <w:spacing w:line="360" w:lineRule="auto"/>
+        <w:rPr>
+          <w:b/>
+          <w:bCs/>
+          <w:lang w:val="en-US"/>
+        </w:rPr>
+      </w:pPr>
+      <w:r>
+        <w:rPr>
+          <w:b/>
+          <w:bCs/>
+          <w:highlight w:val="cyan"/>
+          <w:lang w:val="en-US"/>
+        </w:rPr>
+        <w:t xml:space="preserve">Solution </w:t>
+      </w:r>
+      <w:r>
+        <w:rPr>
+          <w:b/>
+          <w:bCs/>
+          <w:highlight w:val="cyan"/>
+          <w:lang w:val="en-US"/>
+        </w:rPr>
+        <w:t>3 Queue:</w:t>
+      </w:r>
+      <w:r>
+        <w:rPr>
+          <w:b/>
+          <w:bCs/>
+          <w:lang w:val="en-US"/>
+        </w:rPr>
+        <w:t xml:space="preserve"> </w:t>
+      </w:r>
+    </w:p>
+    <w:p>
+      <w:pPr>
+        <w:spacing w:line="360" w:lineRule="auto"/>
+        <w:rPr>
+          <w:lang w:val="en-US"/>
+        </w:rPr>
+      </w:pPr>
+      <w:r>
+        <w:rPr>
+          <w:lang w:val="en-US"/>
+        </w:rPr>
+        <w:lastRenderedPageBreak/>
         <w:t>Clearly this alternative easily satisfies the requirements 5, 6, 9 point a favor:</w:t>
       </w:r>
     </w:p>
@@ -3052,6 +3499,7 @@
           <w:ilvl w:val="0"/>
           <w:numId w:val="4"/>
         </w:numPr>
+        <w:spacing w:line="360" w:lineRule="auto"/>
         <w:rPr>
           <w:lang w:val="en-US"/>
         </w:rPr>
@@ -3070,6 +3518,7 @@
           <w:ilvl w:val="0"/>
           <w:numId w:val="4"/>
         </w:numPr>
+        <w:spacing w:line="360" w:lineRule="auto"/>
         <w:rPr>
           <w:lang w:val="en-US"/>
         </w:rPr>
@@ -3088,6 +3537,7 @@
           <w:ilvl w:val="0"/>
           <w:numId w:val="4"/>
         </w:numPr>
+        <w:spacing w:line="360" w:lineRule="auto"/>
         <w:rPr>
           <w:lang w:val="en-US"/>
         </w:rPr>
@@ -3101,30 +3551,44 @@
     </w:p>
     <w:p>
       <w:pPr>
-        <w:rPr>
-          <w:lang w:val="en-US"/>
-        </w:rPr>
-      </w:pPr>
-    </w:p>
-    <w:p>
-      <w:pPr>
-        <w:rPr>
-          <w:b/>
-          <w:bCs/>
-          <w:lang w:val="en-US"/>
-        </w:rPr>
-      </w:pPr>
-      <w:r>
-        <w:rPr>
-          <w:b/>
-          <w:bCs/>
-          <w:lang w:val="en-US"/>
-        </w:rPr>
-        <w:t>Alternative 4 Priority Queue:</w:t>
-      </w:r>
-    </w:p>
-    <w:p>
-      <w:pPr>
+        <w:pStyle w:val="Prrafodelista"/>
+        <w:spacing w:line="360" w:lineRule="auto"/>
+        <w:rPr>
+          <w:lang w:val="en-US"/>
+        </w:rPr>
+      </w:pPr>
+    </w:p>
+    <w:p>
+      <w:pPr>
+        <w:spacing w:line="360" w:lineRule="auto"/>
+        <w:rPr>
+          <w:b/>
+          <w:bCs/>
+          <w:lang w:val="en-US"/>
+        </w:rPr>
+      </w:pPr>
+      <w:r>
+        <w:rPr>
+          <w:b/>
+          <w:bCs/>
+          <w:highlight w:val="cyan"/>
+          <w:lang w:val="en-US"/>
+        </w:rPr>
+        <w:t>Solution</w:t>
+      </w:r>
+      <w:r>
+        <w:rPr>
+          <w:b/>
+          <w:bCs/>
+          <w:highlight w:val="cyan"/>
+          <w:lang w:val="en-US"/>
+        </w:rPr>
+        <w:t xml:space="preserve"> 4 Priority Queue:</w:t>
+      </w:r>
+    </w:p>
+    <w:p>
+      <w:pPr>
+        <w:spacing w:line="360" w:lineRule="auto"/>
         <w:rPr>
           <w:lang w:val="en-US"/>
         </w:rPr>
@@ -3143,6 +3607,7 @@
           <w:ilvl w:val="0"/>
           <w:numId w:val="4"/>
         </w:numPr>
+        <w:spacing w:line="360" w:lineRule="auto"/>
         <w:rPr>
           <w:lang w:val="en-US"/>
         </w:rPr>
@@ -3161,6 +3626,7 @@
           <w:ilvl w:val="0"/>
           <w:numId w:val="4"/>
         </w:numPr>
+        <w:spacing w:line="360" w:lineRule="auto"/>
         <w:rPr>
           <w:lang w:val="en-US"/>
         </w:rPr>
@@ -3179,6 +3645,7 @@
           <w:ilvl w:val="0"/>
           <w:numId w:val="4"/>
         </w:numPr>
+        <w:spacing w:line="360" w:lineRule="auto"/>
         <w:rPr>
           <w:lang w:val="en-US"/>
         </w:rPr>
@@ -3188,69 +3655,6 @@
           <w:lang w:val="en-US"/>
         </w:rPr>
         <w:t xml:space="preserve">Allows organize my queue by the highest priority. </w:t>
-      </w:r>
-    </w:p>
-    <w:p>
-      <w:pPr>
-        <w:rPr>
-          <w:lang w:val="en-US"/>
-        </w:rPr>
-      </w:pPr>
-    </w:p>
-    <w:p>
-      <w:pPr>
-        <w:rPr>
-          <w:lang w:val="en-US"/>
-        </w:rPr>
-      </w:pPr>
-    </w:p>
-    <w:p>
-      <w:pPr>
-        <w:rPr>
-          <w:b/>
-          <w:bCs/>
-          <w:lang w:val="en-US"/>
-        </w:rPr>
-      </w:pPr>
-      <w:r>
-        <w:rPr>
-          <w:b/>
-          <w:bCs/>
-          <w:lang w:val="en-US"/>
-        </w:rPr>
-        <w:lastRenderedPageBreak/>
-        <w:t xml:space="preserve">Alternative 5 Stack: </w:t>
-      </w:r>
-    </w:p>
-    <w:p>
-      <w:pPr>
-        <w:rPr>
-          <w:lang w:val="en-US"/>
-        </w:rPr>
-      </w:pPr>
-      <w:r>
-        <w:rPr>
-          <w:lang w:val="en-US"/>
-        </w:rPr>
-        <w:t xml:space="preserve">In effect this alternative </w:t>
-      </w:r>
-      <w:r>
-        <w:rPr>
-          <w:lang w:val="en-US"/>
-        </w:rPr>
-        <w:t xml:space="preserve">satisfies the requirement 8 because we can take advantage of the structure stack that is LIFO, but only we can use for undo action like entry of patients or out of a </w:t>
-      </w:r>
-      <w:r>
-        <w:rPr>
-          <w:lang w:val="en-US"/>
-        </w:rPr>
-        <w:t>patient</w:t>
-      </w:r>
-      <w:r>
-        <w:rPr>
-          <w:lang w:val="en-US"/>
-        </w:rPr>
-        <w:t>. Point a favor:</w:t>
       </w:r>
     </w:p>
     <w:p>
@@ -3260,15 +3664,78 @@
           <w:ilvl w:val="0"/>
           <w:numId w:val="4"/>
         </w:numPr>
-        <w:rPr>
-          <w:lang w:val="en-US"/>
-        </w:rPr>
-      </w:pPr>
-      <w:r>
-        <w:rPr>
-          <w:lang w:val="en-US"/>
-        </w:rPr>
-        <w:t xml:space="preserve">Have structure LIFO </w:t>
+        <w:spacing w:line="360" w:lineRule="auto"/>
+        <w:rPr>
+          <w:lang w:val="en-US"/>
+        </w:rPr>
+      </w:pPr>
+    </w:p>
+    <w:p>
+      <w:pPr>
+        <w:spacing w:line="360" w:lineRule="auto"/>
+        <w:rPr>
+          <w:b/>
+          <w:bCs/>
+          <w:lang w:val="en-US"/>
+        </w:rPr>
+      </w:pPr>
+      <w:r>
+        <w:rPr>
+          <w:b/>
+          <w:bCs/>
+          <w:highlight w:val="cyan"/>
+          <w:lang w:val="en-US"/>
+        </w:rPr>
+        <w:t>Solution</w:t>
+      </w:r>
+      <w:r>
+        <w:rPr>
+          <w:b/>
+          <w:bCs/>
+          <w:highlight w:val="cyan"/>
+          <w:lang w:val="en-US"/>
+        </w:rPr>
+        <w:t xml:space="preserve"> 5 Stack:</w:t>
+      </w:r>
+      <w:r>
+        <w:rPr>
+          <w:b/>
+          <w:bCs/>
+          <w:lang w:val="en-US"/>
+        </w:rPr>
+        <w:t xml:space="preserve"> </w:t>
+      </w:r>
+    </w:p>
+    <w:p>
+      <w:pPr>
+        <w:spacing w:line="360" w:lineRule="auto"/>
+        <w:rPr>
+          <w:lang w:val="en-US"/>
+        </w:rPr>
+      </w:pPr>
+      <w:r>
+        <w:rPr>
+          <w:lang w:val="en-US"/>
+        </w:rPr>
+        <w:t xml:space="preserve">In effect this alternative </w:t>
+      </w:r>
+      <w:r>
+        <w:rPr>
+          <w:lang w:val="en-US"/>
+        </w:rPr>
+        <w:t xml:space="preserve">satisfies the requirement 8 because we can take advantage of the structure stack that is LIFO, but only we can use for undo action like entry of patients or out of a </w:t>
+      </w:r>
+      <w:r>
+        <w:rPr>
+          <w:lang w:val="en-US"/>
+        </w:rPr>
+        <w:t>patient</w:t>
+      </w:r>
+      <w:r>
+        <w:rPr>
+          <w:lang w:val="en-US"/>
+        </w:rPr>
+        <w:t>. Point a favor:</w:t>
       </w:r>
     </w:p>
     <w:p>
@@ -3278,15 +3745,16 @@
           <w:ilvl w:val="0"/>
           <w:numId w:val="4"/>
         </w:numPr>
-        <w:rPr>
-          <w:lang w:val="en-US"/>
-        </w:rPr>
-      </w:pPr>
-      <w:r>
-        <w:rPr>
-          <w:lang w:val="en-US"/>
-        </w:rPr>
-        <w:t xml:space="preserve">Allows save the last action realized </w:t>
+        <w:spacing w:line="360" w:lineRule="auto"/>
+        <w:rPr>
+          <w:lang w:val="en-US"/>
+        </w:rPr>
+      </w:pPr>
+      <w:r>
+        <w:rPr>
+          <w:lang w:val="en-US"/>
+        </w:rPr>
+        <w:t xml:space="preserve">Have structure LIFO </w:t>
       </w:r>
     </w:p>
     <w:p>
@@ -3296,6 +3764,26 @@
           <w:ilvl w:val="0"/>
           <w:numId w:val="4"/>
         </w:numPr>
+        <w:spacing w:line="360" w:lineRule="auto"/>
+        <w:rPr>
+          <w:lang w:val="en-US"/>
+        </w:rPr>
+      </w:pPr>
+      <w:r>
+        <w:rPr>
+          <w:lang w:val="en-US"/>
+        </w:rPr>
+        <w:t xml:space="preserve">Allows save the last action realized </w:t>
+      </w:r>
+    </w:p>
+    <w:p>
+      <w:pPr>
+        <w:pStyle w:val="Prrafodelista"/>
+        <w:numPr>
+          <w:ilvl w:val="0"/>
+          <w:numId w:val="4"/>
+        </w:numPr>
+        <w:spacing w:line="360" w:lineRule="auto"/>
         <w:rPr>
           <w:lang w:val="en-US"/>
         </w:rPr>
@@ -3309,37 +3797,48 @@
     </w:p>
     <w:p>
       <w:pPr>
-        <w:rPr>
-          <w:lang w:val="en-US"/>
-        </w:rPr>
-      </w:pPr>
-    </w:p>
-    <w:p>
-      <w:pPr>
-        <w:rPr>
-          <w:lang w:val="en-US"/>
-        </w:rPr>
-      </w:pPr>
-    </w:p>
-    <w:p>
-      <w:pPr>
-        <w:rPr>
-          <w:b/>
-          <w:bCs/>
-          <w:lang w:val="en-US"/>
-        </w:rPr>
-      </w:pPr>
-      <w:r>
-        <w:rPr>
-          <w:b/>
-          <w:bCs/>
-          <w:lang w:val="en-US"/>
-        </w:rPr>
-        <w:t xml:space="preserve">Step 5: </w:t>
-      </w:r>
-    </w:p>
-    <w:p>
-      <w:pPr>
+        <w:spacing w:line="360" w:lineRule="auto"/>
+        <w:rPr>
+          <w:lang w:val="en-US"/>
+        </w:rPr>
+      </w:pPr>
+    </w:p>
+    <w:p>
+      <w:pPr>
+        <w:spacing w:line="360" w:lineRule="auto"/>
+        <w:rPr>
+          <w:b/>
+          <w:bCs/>
+          <w:sz w:val="24"/>
+          <w:szCs w:val="24"/>
+          <w:lang w:val="en-US"/>
+        </w:rPr>
+      </w:pPr>
+      <w:r>
+        <w:rPr>
+          <w:b/>
+          <w:bCs/>
+          <w:sz w:val="24"/>
+          <w:szCs w:val="24"/>
+          <w:highlight w:val="yellow"/>
+          <w:lang w:val="en-US"/>
+        </w:rPr>
+        <w:t>Step 5:</w:t>
+      </w:r>
+      <w:r>
+        <w:rPr>
+          <w:b/>
+          <w:bCs/>
+          <w:sz w:val="24"/>
+          <w:szCs w:val="24"/>
+          <w:lang w:val="en-US"/>
+        </w:rPr>
+        <w:t xml:space="preserve"> </w:t>
+      </w:r>
+    </w:p>
+    <w:p>
+      <w:pPr>
+        <w:spacing w:line="360" w:lineRule="auto"/>
         <w:rPr>
           <w:lang w:val="en-US"/>
         </w:rPr>
@@ -3392,7 +3891,7 @@
           <w:right w:val="nil"/>
           <w:between w:val="nil"/>
         </w:pBdr>
-        <w:spacing w:after="0" w:line="240" w:lineRule="auto"/>
+        <w:spacing w:after="0" w:line="360" w:lineRule="auto"/>
         <w:ind w:left="720"/>
         <w:rPr>
           <w:rFonts w:ascii="Times New Roman" w:eastAsia="Times New Roman" w:hAnsi="Times New Roman" w:cs="Times New Roman"/>
@@ -3404,11 +3903,22 @@
       <w:r>
         <w:rPr>
           <w:rFonts w:ascii="Times New Roman" w:eastAsia="Times New Roman" w:hAnsi="Times New Roman" w:cs="Times New Roman"/>
+          <w:b/>
+          <w:bCs/>
           <w:sz w:val="24"/>
           <w:szCs w:val="24"/>
           <w:lang w:val="en-US" w:eastAsia="es-US"/>
         </w:rPr>
-        <w:t>RF1: Load the data of the users of the IPS</w:t>
+        <w:t>RF1:</w:t>
+      </w:r>
+      <w:r>
+        <w:rPr>
+          <w:rFonts w:ascii="Times New Roman" w:eastAsia="Times New Roman" w:hAnsi="Times New Roman" w:cs="Times New Roman"/>
+          <w:sz w:val="24"/>
+          <w:szCs w:val="24"/>
+          <w:lang w:val="en-US" w:eastAsia="es-US"/>
+        </w:rPr>
+        <w:t xml:space="preserve"> Load the data of the users of the IPS</w:t>
       </w:r>
       <w:r>
         <w:rPr>
@@ -3429,7 +3939,7 @@
           <w:right w:val="nil"/>
           <w:between w:val="nil"/>
         </w:pBdr>
-        <w:spacing w:after="0" w:line="240" w:lineRule="auto"/>
+        <w:spacing w:after="0" w:line="360" w:lineRule="auto"/>
         <w:ind w:left="720"/>
         <w:rPr>
           <w:rFonts w:ascii="Times New Roman" w:eastAsia="Times New Roman" w:hAnsi="Times New Roman" w:cs="Times New Roman"/>
@@ -3448,7 +3958,7 @@
           <w:right w:val="nil"/>
           <w:between w:val="nil"/>
         </w:pBdr>
-        <w:spacing w:after="0" w:line="240" w:lineRule="auto"/>
+        <w:spacing w:after="0" w:line="360" w:lineRule="auto"/>
         <w:ind w:left="720"/>
         <w:rPr>
           <w:rFonts w:ascii="Times New Roman" w:eastAsia="Times New Roman" w:hAnsi="Times New Roman" w:cs="Times New Roman"/>
@@ -3460,11 +3970,13 @@
       <w:r>
         <w:rPr>
           <w:rFonts w:ascii="Times New Roman" w:eastAsia="Times New Roman" w:hAnsi="Times New Roman" w:cs="Times New Roman"/>
+          <w:b/>
+          <w:bCs/>
           <w:sz w:val="24"/>
           <w:szCs w:val="24"/>
           <w:lang w:val="en-US" w:eastAsia="es-US"/>
         </w:rPr>
-        <w:t>RF2: Save the data of the users of the IPS</w:t>
+        <w:t>RF2:</w:t>
       </w:r>
       <w:r>
         <w:rPr>
@@ -3473,7 +3985,7 @@
           <w:szCs w:val="24"/>
           <w:lang w:val="en-US" w:eastAsia="es-US"/>
         </w:rPr>
-        <w:t xml:space="preserve">: </w:t>
+        <w:t xml:space="preserve"> Save the data of the users of the IPS</w:t>
       </w:r>
       <w:r>
         <w:rPr>
@@ -3482,25 +3994,7 @@
           <w:szCs w:val="24"/>
           <w:lang w:val="en-US" w:eastAsia="es-US"/>
         </w:rPr>
-        <w:t xml:space="preserve">BufferedReader </w:t>
-      </w:r>
-      <w:r>
-        <w:rPr>
-          <w:rFonts w:ascii="Times New Roman" w:eastAsia="Times New Roman" w:hAnsi="Times New Roman" w:cs="Times New Roman"/>
-          <w:sz w:val="24"/>
-          <w:szCs w:val="24"/>
-          <w:lang w:val="en-US" w:eastAsia="es-US"/>
-        </w:rPr>
-        <w:t>–</w:t>
-      </w:r>
-      <w:r>
-        <w:rPr>
-          <w:rFonts w:ascii="Times New Roman" w:eastAsia="Times New Roman" w:hAnsi="Times New Roman" w:cs="Times New Roman"/>
-          <w:sz w:val="24"/>
-          <w:szCs w:val="24"/>
-          <w:lang w:val="en-US" w:eastAsia="es-US"/>
-        </w:rPr>
-        <w:t xml:space="preserve"> FileReader</w:t>
+        <w:t>: BufferedReader – FileReader</w:t>
       </w:r>
     </w:p>
     <w:p>
@@ -3512,7 +4006,7 @@
           <w:right w:val="nil"/>
           <w:between w:val="nil"/>
         </w:pBdr>
-        <w:spacing w:after="0" w:line="240" w:lineRule="auto"/>
+        <w:spacing w:after="0" w:line="360" w:lineRule="auto"/>
         <w:ind w:left="720"/>
         <w:rPr>
           <w:rFonts w:ascii="Times New Roman" w:eastAsia="Times New Roman" w:hAnsi="Times New Roman" w:cs="Times New Roman"/>
@@ -3531,7 +4025,7 @@
           <w:right w:val="nil"/>
           <w:between w:val="nil"/>
         </w:pBdr>
-        <w:spacing w:after="0" w:line="240" w:lineRule="auto"/>
+        <w:spacing w:after="0" w:line="360" w:lineRule="auto"/>
         <w:ind w:left="720"/>
         <w:rPr>
           <w:rFonts w:ascii="Times New Roman" w:eastAsia="Times New Roman" w:hAnsi="Times New Roman" w:cs="Times New Roman"/>
@@ -3543,11 +4037,22 @@
       <w:r>
         <w:rPr>
           <w:rFonts w:ascii="Times New Roman" w:eastAsia="Times New Roman" w:hAnsi="Times New Roman" w:cs="Times New Roman"/>
+          <w:b/>
+          <w:bCs/>
           <w:sz w:val="24"/>
           <w:szCs w:val="24"/>
           <w:lang w:val="en-US" w:eastAsia="es-US"/>
         </w:rPr>
-        <w:t>RF3: Register new patient</w:t>
+        <w:t>RF3:</w:t>
+      </w:r>
+      <w:r>
+        <w:rPr>
+          <w:rFonts w:ascii="Times New Roman" w:eastAsia="Times New Roman" w:hAnsi="Times New Roman" w:cs="Times New Roman"/>
+          <w:sz w:val="24"/>
+          <w:szCs w:val="24"/>
+          <w:lang w:val="en-US" w:eastAsia="es-US"/>
+        </w:rPr>
+        <w:t xml:space="preserve"> Register new patient</w:t>
       </w:r>
       <w:r>
         <w:rPr>
@@ -3568,7 +4073,7 @@
           <w:right w:val="nil"/>
           <w:between w:val="nil"/>
         </w:pBdr>
-        <w:spacing w:after="0" w:line="240" w:lineRule="auto"/>
+        <w:spacing w:after="0" w:line="360" w:lineRule="auto"/>
         <w:ind w:left="720"/>
         <w:rPr>
           <w:rFonts w:ascii="Times New Roman" w:eastAsia="Times New Roman" w:hAnsi="Times New Roman" w:cs="Times New Roman"/>
@@ -3587,7 +4092,7 @@
           <w:right w:val="nil"/>
           <w:between w:val="nil"/>
         </w:pBdr>
-        <w:spacing w:line="240" w:lineRule="auto"/>
+        <w:spacing w:line="360" w:lineRule="auto"/>
         <w:ind w:left="720"/>
         <w:rPr>
           <w:rFonts w:ascii="Times New Roman" w:eastAsia="Times New Roman" w:hAnsi="Times New Roman" w:cs="Times New Roman"/>
@@ -3599,11 +4104,22 @@
       <w:r>
         <w:rPr>
           <w:rFonts w:ascii="Times New Roman" w:eastAsia="Times New Roman" w:hAnsi="Times New Roman" w:cs="Times New Roman"/>
+          <w:b/>
+          <w:bCs/>
           <w:sz w:val="24"/>
           <w:szCs w:val="24"/>
           <w:lang w:val="en-US" w:eastAsia="es-US"/>
         </w:rPr>
-        <w:t>RF4: Search patient</w:t>
+        <w:t>RF4:</w:t>
+      </w:r>
+      <w:r>
+        <w:rPr>
+          <w:rFonts w:ascii="Times New Roman" w:eastAsia="Times New Roman" w:hAnsi="Times New Roman" w:cs="Times New Roman"/>
+          <w:sz w:val="24"/>
+          <w:szCs w:val="24"/>
+          <w:lang w:val="en-US" w:eastAsia="es-US"/>
+        </w:rPr>
+        <w:t xml:space="preserve"> Search patient</w:t>
       </w:r>
       <w:r>
         <w:rPr>
@@ -3624,7 +4140,7 @@
           <w:right w:val="nil"/>
           <w:between w:val="nil"/>
         </w:pBdr>
-        <w:spacing w:line="240" w:lineRule="auto"/>
+        <w:spacing w:line="360" w:lineRule="auto"/>
         <w:ind w:left="720"/>
         <w:rPr>
           <w:rFonts w:ascii="Times New Roman" w:eastAsia="Times New Roman" w:hAnsi="Times New Roman" w:cs="Times New Roman"/>
@@ -3636,11 +4152,22 @@
       <w:r>
         <w:rPr>
           <w:rFonts w:ascii="Times New Roman" w:eastAsia="Times New Roman" w:hAnsi="Times New Roman" w:cs="Times New Roman"/>
+          <w:b/>
+          <w:bCs/>
           <w:sz w:val="24"/>
           <w:szCs w:val="24"/>
           <w:lang w:val="en-US" w:eastAsia="es-US"/>
         </w:rPr>
-        <w:t>RF5: Register entry of a patient</w:t>
+        <w:t>RF5:</w:t>
+      </w:r>
+      <w:r>
+        <w:rPr>
+          <w:rFonts w:ascii="Times New Roman" w:eastAsia="Times New Roman" w:hAnsi="Times New Roman" w:cs="Times New Roman"/>
+          <w:sz w:val="24"/>
+          <w:szCs w:val="24"/>
+          <w:lang w:val="en-US" w:eastAsia="es-US"/>
+        </w:rPr>
+        <w:t xml:space="preserve"> Register entry of a patient</w:t>
       </w:r>
       <w:r>
         <w:rPr>
@@ -3661,7 +4188,7 @@
           <w:right w:val="nil"/>
           <w:between w:val="nil"/>
         </w:pBdr>
-        <w:spacing w:line="240" w:lineRule="auto"/>
+        <w:spacing w:line="360" w:lineRule="auto"/>
         <w:ind w:left="720"/>
         <w:rPr>
           <w:rFonts w:ascii="Times New Roman" w:eastAsia="Times New Roman" w:hAnsi="Times New Roman" w:cs="Times New Roman"/>
@@ -3673,11 +4200,22 @@
       <w:r>
         <w:rPr>
           <w:rFonts w:ascii="Times New Roman" w:eastAsia="Times New Roman" w:hAnsi="Times New Roman" w:cs="Times New Roman"/>
+          <w:b/>
+          <w:bCs/>
           <w:sz w:val="24"/>
           <w:szCs w:val="24"/>
           <w:lang w:val="en-US" w:eastAsia="es-US"/>
         </w:rPr>
-        <w:t>RF6: Register out of a patient</w:t>
+        <w:t>RF6:</w:t>
+      </w:r>
+      <w:r>
+        <w:rPr>
+          <w:rFonts w:ascii="Times New Roman" w:eastAsia="Times New Roman" w:hAnsi="Times New Roman" w:cs="Times New Roman"/>
+          <w:sz w:val="24"/>
+          <w:szCs w:val="24"/>
+          <w:lang w:val="en-US" w:eastAsia="es-US"/>
+        </w:rPr>
+        <w:t xml:space="preserve"> Register out of a patient</w:t>
       </w:r>
       <w:r>
         <w:rPr>
@@ -3698,7 +4236,7 @@
           <w:right w:val="nil"/>
           <w:between w:val="nil"/>
         </w:pBdr>
-        <w:spacing w:line="240" w:lineRule="auto"/>
+        <w:spacing w:line="360" w:lineRule="auto"/>
         <w:ind w:left="720"/>
         <w:rPr>
           <w:rFonts w:ascii="Times New Roman" w:eastAsia="Times New Roman" w:hAnsi="Times New Roman" w:cs="Times New Roman"/>
@@ -3710,11 +4248,22 @@
       <w:r>
         <w:rPr>
           <w:rFonts w:ascii="Times New Roman" w:eastAsia="Times New Roman" w:hAnsi="Times New Roman" w:cs="Times New Roman"/>
+          <w:b/>
+          <w:bCs/>
           <w:sz w:val="24"/>
           <w:szCs w:val="24"/>
           <w:lang w:val="en-US" w:eastAsia="es-US"/>
         </w:rPr>
-        <w:t>RF7: Establish the type of patient care</w:t>
+        <w:t>RF7:</w:t>
+      </w:r>
+      <w:r>
+        <w:rPr>
+          <w:rFonts w:ascii="Times New Roman" w:eastAsia="Times New Roman" w:hAnsi="Times New Roman" w:cs="Times New Roman"/>
+          <w:sz w:val="24"/>
+          <w:szCs w:val="24"/>
+          <w:lang w:val="en-US" w:eastAsia="es-US"/>
+        </w:rPr>
+        <w:t xml:space="preserve"> Establish the type of patient care</w:t>
       </w:r>
       <w:r>
         <w:rPr>
@@ -3735,7 +4284,7 @@
           <w:right w:val="nil"/>
           <w:between w:val="nil"/>
         </w:pBdr>
-        <w:spacing w:line="240" w:lineRule="auto"/>
+        <w:spacing w:line="360" w:lineRule="auto"/>
         <w:ind w:left="720"/>
         <w:rPr>
           <w:rFonts w:ascii="Times New Roman" w:eastAsia="Times New Roman" w:hAnsi="Times New Roman" w:cs="Times New Roman"/>
@@ -3747,11 +4296,13 @@
       <w:r>
         <w:rPr>
           <w:rFonts w:ascii="Times New Roman" w:eastAsia="Times New Roman" w:hAnsi="Times New Roman" w:cs="Times New Roman"/>
+          <w:b/>
+          <w:bCs/>
           <w:sz w:val="24"/>
           <w:szCs w:val="24"/>
           <w:lang w:val="en-US" w:eastAsia="es-US"/>
         </w:rPr>
-        <w:t>RF8: Undo an action o</w:t>
+        <w:t>RF8:</w:t>
       </w:r>
       <w:r>
         <w:rPr>
@@ -3760,7 +4311,7 @@
           <w:szCs w:val="24"/>
           <w:lang w:val="en-US" w:eastAsia="es-US"/>
         </w:rPr>
-        <w:t>f entry or out</w:t>
+        <w:t xml:space="preserve"> Undo an action o</w:t>
       </w:r>
       <w:r>
         <w:rPr>
@@ -3769,11 +4320,12 @@
           <w:szCs w:val="24"/>
           <w:lang w:val="en-US" w:eastAsia="es-US"/>
         </w:rPr>
-        <w:t>: Stack</w:t>
-      </w:r>
-    </w:p>
-    <w:p>
-      <w:pPr>
+        <w:t>f entry or out: Stack</w:t>
+      </w:r>
+    </w:p>
+    <w:p>
+      <w:pPr>
+        <w:spacing w:line="360" w:lineRule="auto"/>
         <w:ind w:left="708"/>
         <w:rPr>
           <w:rFonts w:ascii="Times New Roman" w:eastAsia="Times New Roman" w:hAnsi="Times New Roman" w:cs="Times New Roman"/>
@@ -3785,11 +4337,13 @@
       <w:r>
         <w:rPr>
           <w:rFonts w:ascii="Times New Roman" w:eastAsia="Times New Roman" w:hAnsi="Times New Roman" w:cs="Times New Roman"/>
+          <w:b/>
+          <w:bCs/>
           <w:sz w:val="24"/>
           <w:szCs w:val="24"/>
           <w:lang w:val="en-US" w:eastAsia="es-US"/>
         </w:rPr>
-        <w:t xml:space="preserve">RF9: </w:t>
+        <w:t>RF9:</w:t>
       </w:r>
       <w:r>
         <w:rPr>
@@ -3798,6 +4352,15 @@
           <w:szCs w:val="24"/>
           <w:lang w:val="en-US" w:eastAsia="es-US"/>
         </w:rPr>
+        <w:t xml:space="preserve"> </w:t>
+      </w:r>
+      <w:r>
+        <w:rPr>
+          <w:rFonts w:ascii="Times New Roman" w:eastAsia="Times New Roman" w:hAnsi="Times New Roman" w:cs="Times New Roman"/>
+          <w:sz w:val="24"/>
+          <w:szCs w:val="24"/>
+          <w:lang w:val="en-US" w:eastAsia="es-US"/>
+        </w:rPr>
         <w:t>Show panel that allows monitoring patients in the laboratory</w:t>
       </w:r>
       <w:r>
@@ -3809,60 +4372,6 @@
         </w:rPr>
         <w:t>: Queue, Priority Queue</w:t>
       </w:r>
-    </w:p>
-    <w:p>
-      <w:pPr>
-        <w:rPr>
-          <w:rFonts w:ascii="Times New Roman" w:eastAsia="Times New Roman" w:hAnsi="Times New Roman" w:cs="Times New Roman"/>
-          <w:sz w:val="24"/>
-          <w:szCs w:val="24"/>
-          <w:lang w:val="en-US" w:eastAsia="es-US"/>
-        </w:rPr>
-      </w:pPr>
-    </w:p>
-    <w:p>
-      <w:pPr>
-        <w:rPr>
-          <w:lang w:val="en-US"/>
-        </w:rPr>
-      </w:pPr>
-    </w:p>
-    <w:p>
-      <w:pPr>
-        <w:rPr>
-          <w:lang w:val="en-US"/>
-        </w:rPr>
-      </w:pPr>
-    </w:p>
-    <w:p>
-      <w:pPr>
-        <w:rPr>
-          <w:b/>
-          <w:bCs/>
-          <w:lang w:val="en-US"/>
-        </w:rPr>
-      </w:pPr>
-    </w:p>
-    <w:p>
-      <w:pPr>
-        <w:rPr>
-          <w:lang w:val="en-US"/>
-        </w:rPr>
-      </w:pPr>
-    </w:p>
-    <w:p>
-      <w:pPr>
-        <w:rPr>
-          <w:lang w:val="en-US"/>
-        </w:rPr>
-      </w:pPr>
-    </w:p>
-    <w:p>
-      <w:pPr>
-        <w:rPr>
-          <w:lang w:val="en-US"/>
-        </w:rPr>
-      </w:pPr>
     </w:p>
     <w:sectPr>
       <w:pgSz w:w="12240" w:h="15840"/>
@@ -4234,6 +4743,230 @@
     </w:lvl>
   </w:abstractNum>
   <w:abstractNum w:abstractNumId="3" w15:restartNumberingAfterBreak="0">
+    <w:nsid w:val="4CB929D8"/>
+    <w:multiLevelType w:val="hybridMultilevel"/>
+    <w:tmpl w:val="3B78C9A4"/>
+    <w:lvl w:ilvl="0" w:tplc="FEE8C1E0">
+      <w:numFmt w:val="bullet"/>
+      <w:lvlText w:val="-"/>
+      <w:lvlJc w:val="left"/>
+      <w:pPr>
+        <w:ind w:left="720" w:hanging="360"/>
+      </w:pPr>
+      <w:rPr>
+        <w:rFonts w:ascii="Calibri" w:eastAsiaTheme="minorHAnsi" w:hAnsi="Calibri" w:cs="Calibri" w:hint="default"/>
+      </w:rPr>
+    </w:lvl>
+    <w:lvl w:ilvl="1" w:tplc="240A0003">
+      <w:start w:val="1"/>
+      <w:numFmt w:val="bullet"/>
+      <w:lvlText w:val="o"/>
+      <w:lvlJc w:val="left"/>
+      <w:pPr>
+        <w:ind w:left="1440" w:hanging="360"/>
+      </w:pPr>
+      <w:rPr>
+        <w:rFonts w:ascii="Courier New" w:hAnsi="Courier New" w:cs="Courier New" w:hint="default"/>
+      </w:rPr>
+    </w:lvl>
+    <w:lvl w:ilvl="2" w:tplc="240A0005" w:tentative="1">
+      <w:start w:val="1"/>
+      <w:numFmt w:val="bullet"/>
+      <w:lvlText w:val=""/>
+      <w:lvlJc w:val="left"/>
+      <w:pPr>
+        <w:ind w:left="2160" w:hanging="360"/>
+      </w:pPr>
+      <w:rPr>
+        <w:rFonts w:ascii="Wingdings" w:hAnsi="Wingdings" w:hint="default"/>
+      </w:rPr>
+    </w:lvl>
+    <w:lvl w:ilvl="3" w:tplc="240A0001" w:tentative="1">
+      <w:start w:val="1"/>
+      <w:numFmt w:val="bullet"/>
+      <w:lvlText w:val=""/>
+      <w:lvlJc w:val="left"/>
+      <w:pPr>
+        <w:ind w:left="2880" w:hanging="360"/>
+      </w:pPr>
+      <w:rPr>
+        <w:rFonts w:ascii="Symbol" w:hAnsi="Symbol" w:hint="default"/>
+      </w:rPr>
+    </w:lvl>
+    <w:lvl w:ilvl="4" w:tplc="240A0003" w:tentative="1">
+      <w:start w:val="1"/>
+      <w:numFmt w:val="bullet"/>
+      <w:lvlText w:val="o"/>
+      <w:lvlJc w:val="left"/>
+      <w:pPr>
+        <w:ind w:left="3600" w:hanging="360"/>
+      </w:pPr>
+      <w:rPr>
+        <w:rFonts w:ascii="Courier New" w:hAnsi="Courier New" w:cs="Courier New" w:hint="default"/>
+      </w:rPr>
+    </w:lvl>
+    <w:lvl w:ilvl="5" w:tplc="240A0005" w:tentative="1">
+      <w:start w:val="1"/>
+      <w:numFmt w:val="bullet"/>
+      <w:lvlText w:val=""/>
+      <w:lvlJc w:val="left"/>
+      <w:pPr>
+        <w:ind w:left="4320" w:hanging="360"/>
+      </w:pPr>
+      <w:rPr>
+        <w:rFonts w:ascii="Wingdings" w:hAnsi="Wingdings" w:hint="default"/>
+      </w:rPr>
+    </w:lvl>
+    <w:lvl w:ilvl="6" w:tplc="240A0001" w:tentative="1">
+      <w:start w:val="1"/>
+      <w:numFmt w:val="bullet"/>
+      <w:lvlText w:val=""/>
+      <w:lvlJc w:val="left"/>
+      <w:pPr>
+        <w:ind w:left="5040" w:hanging="360"/>
+      </w:pPr>
+      <w:rPr>
+        <w:rFonts w:ascii="Symbol" w:hAnsi="Symbol" w:hint="default"/>
+      </w:rPr>
+    </w:lvl>
+    <w:lvl w:ilvl="7" w:tplc="240A0003" w:tentative="1">
+      <w:start w:val="1"/>
+      <w:numFmt w:val="bullet"/>
+      <w:lvlText w:val="o"/>
+      <w:lvlJc w:val="left"/>
+      <w:pPr>
+        <w:ind w:left="5760" w:hanging="360"/>
+      </w:pPr>
+      <w:rPr>
+        <w:rFonts w:ascii="Courier New" w:hAnsi="Courier New" w:cs="Courier New" w:hint="default"/>
+      </w:rPr>
+    </w:lvl>
+    <w:lvl w:ilvl="8" w:tplc="240A0005" w:tentative="1">
+      <w:start w:val="1"/>
+      <w:numFmt w:val="bullet"/>
+      <w:lvlText w:val=""/>
+      <w:lvlJc w:val="left"/>
+      <w:pPr>
+        <w:ind w:left="6480" w:hanging="360"/>
+      </w:pPr>
+      <w:rPr>
+        <w:rFonts w:ascii="Wingdings" w:hAnsi="Wingdings" w:hint="default"/>
+      </w:rPr>
+    </w:lvl>
+  </w:abstractNum>
+  <w:abstractNum w:abstractNumId="4" w15:restartNumberingAfterBreak="0">
+    <w:nsid w:val="631C02B1"/>
+    <w:multiLevelType w:val="hybridMultilevel"/>
+    <w:tmpl w:val="2EE0D2FC"/>
+    <w:lvl w:ilvl="0" w:tplc="91E0AA48">
+      <w:numFmt w:val="bullet"/>
+      <w:lvlText w:val=""/>
+      <w:lvlJc w:val="left"/>
+      <w:pPr>
+        <w:ind w:left="720" w:hanging="360"/>
+      </w:pPr>
+      <w:rPr>
+        <w:rFonts w:ascii="Symbol" w:eastAsiaTheme="minorHAnsi" w:hAnsi="Symbol" w:cstheme="minorBidi" w:hint="default"/>
+      </w:rPr>
+    </w:lvl>
+    <w:lvl w:ilvl="1" w:tplc="240A0003" w:tentative="1">
+      <w:start w:val="1"/>
+      <w:numFmt w:val="bullet"/>
+      <w:lvlText w:val="o"/>
+      <w:lvlJc w:val="left"/>
+      <w:pPr>
+        <w:ind w:left="1440" w:hanging="360"/>
+      </w:pPr>
+      <w:rPr>
+        <w:rFonts w:ascii="Courier New" w:hAnsi="Courier New" w:cs="Courier New" w:hint="default"/>
+      </w:rPr>
+    </w:lvl>
+    <w:lvl w:ilvl="2" w:tplc="240A0005" w:tentative="1">
+      <w:start w:val="1"/>
+      <w:numFmt w:val="bullet"/>
+      <w:lvlText w:val=""/>
+      <w:lvlJc w:val="left"/>
+      <w:pPr>
+        <w:ind w:left="2160" w:hanging="360"/>
+      </w:pPr>
+      <w:rPr>
+        <w:rFonts w:ascii="Wingdings" w:hAnsi="Wingdings" w:hint="default"/>
+      </w:rPr>
+    </w:lvl>
+    <w:lvl w:ilvl="3" w:tplc="240A0001" w:tentative="1">
+      <w:start w:val="1"/>
+      <w:numFmt w:val="bullet"/>
+      <w:lvlText w:val=""/>
+      <w:lvlJc w:val="left"/>
+      <w:pPr>
+        <w:ind w:left="2880" w:hanging="360"/>
+      </w:pPr>
+      <w:rPr>
+        <w:rFonts w:ascii="Symbol" w:hAnsi="Symbol" w:hint="default"/>
+      </w:rPr>
+    </w:lvl>
+    <w:lvl w:ilvl="4" w:tplc="240A0003" w:tentative="1">
+      <w:start w:val="1"/>
+      <w:numFmt w:val="bullet"/>
+      <w:lvlText w:val="o"/>
+      <w:lvlJc w:val="left"/>
+      <w:pPr>
+        <w:ind w:left="3600" w:hanging="360"/>
+      </w:pPr>
+      <w:rPr>
+        <w:rFonts w:ascii="Courier New" w:hAnsi="Courier New" w:cs="Courier New" w:hint="default"/>
+      </w:rPr>
+    </w:lvl>
+    <w:lvl w:ilvl="5" w:tplc="240A0005" w:tentative="1">
+      <w:start w:val="1"/>
+      <w:numFmt w:val="bullet"/>
+      <w:lvlText w:val=""/>
+      <w:lvlJc w:val="left"/>
+      <w:pPr>
+        <w:ind w:left="4320" w:hanging="360"/>
+      </w:pPr>
+      <w:rPr>
+        <w:rFonts w:ascii="Wingdings" w:hAnsi="Wingdings" w:hint="default"/>
+      </w:rPr>
+    </w:lvl>
+    <w:lvl w:ilvl="6" w:tplc="240A0001" w:tentative="1">
+      <w:start w:val="1"/>
+      <w:numFmt w:val="bullet"/>
+      <w:lvlText w:val=""/>
+      <w:lvlJc w:val="left"/>
+      <w:pPr>
+        <w:ind w:left="5040" w:hanging="360"/>
+      </w:pPr>
+      <w:rPr>
+        <w:rFonts w:ascii="Symbol" w:hAnsi="Symbol" w:hint="default"/>
+      </w:rPr>
+    </w:lvl>
+    <w:lvl w:ilvl="7" w:tplc="240A0003" w:tentative="1">
+      <w:start w:val="1"/>
+      <w:numFmt w:val="bullet"/>
+      <w:lvlText w:val="o"/>
+      <w:lvlJc w:val="left"/>
+      <w:pPr>
+        <w:ind w:left="5760" w:hanging="360"/>
+      </w:pPr>
+      <w:rPr>
+        <w:rFonts w:ascii="Courier New" w:hAnsi="Courier New" w:cs="Courier New" w:hint="default"/>
+      </w:rPr>
+    </w:lvl>
+    <w:lvl w:ilvl="8" w:tplc="240A0005" w:tentative="1">
+      <w:start w:val="1"/>
+      <w:numFmt w:val="bullet"/>
+      <w:lvlText w:val=""/>
+      <w:lvlJc w:val="left"/>
+      <w:pPr>
+        <w:ind w:left="6480" w:hanging="360"/>
+      </w:pPr>
+      <w:rPr>
+        <w:rFonts w:ascii="Wingdings" w:hAnsi="Wingdings" w:hint="default"/>
+      </w:rPr>
+    </w:lvl>
+  </w:abstractNum>
+  <w:abstractNum w:abstractNumId="5" w15:restartNumberingAfterBreak="0">
     <w:nsid w:val="6FE864C9"/>
     <w:multiLevelType w:val="hybridMultilevel"/>
     <w:tmpl w:val="51601EC6"/>
@@ -4355,6 +5088,12 @@
     <w:abstractNumId w:val="2"/>
   </w:num>
   <w:num w:numId="4" w16cid:durableId="426124649">
+    <w:abstractNumId w:val="5"/>
+  </w:num>
+  <w:num w:numId="5" w16cid:durableId="1048725770">
+    <w:abstractNumId w:val="4"/>
+  </w:num>
+  <w:num w:numId="6" w16cid:durableId="1542396342">
     <w:abstractNumId w:val="3"/>
   </w:num>
 </w:numbering>

</xml_diff>